<commit_message>
BW2P Task 2 Corrections
</commit_message>
<xml_diff>
--- a/BW2/Aufgabe 3/BW2 Praktikum 3.docx
+++ b/BW2/Aufgabe 3/BW2 Praktikum 3.docx
@@ -1,6 +1,6 @@
 
 <file path=word/document.xml><?xml version="1.0" encoding="utf-8"?>
-<w:document xmlns:wpc="http://schemas.microsoft.com/office/word/2010/wordprocessingCanvas" xmlns:cx="http://schemas.microsoft.com/office/drawing/2014/chartex" xmlns:cx1="http://schemas.microsoft.com/office/drawing/2015/9/8/chartex" xmlns:mc="http://schemas.openxmlformats.org/markup-compatibility/2006" xmlns:o="urn:schemas-microsoft-com:office:office" xmlns:r="http://schemas.openxmlformats.org/officeDocument/2006/relationships" xmlns:m="http://schemas.openxmlformats.org/officeDocument/2006/math" xmlns:v="urn:schemas-microsoft-com:vml" xmlns:wp14="http://schemas.microsoft.com/office/word/2010/wordprocessingDrawing" xmlns:wp="http://schemas.openxmlformats.org/drawingml/2006/wordprocessingDrawing" xmlns:w10="urn:schemas-microsoft-com:office:word" xmlns:w="http://schemas.openxmlformats.org/wordprocessingml/2006/main" xmlns:w14="http://schemas.microsoft.com/office/word/2010/wordml" xmlns:w15="http://schemas.microsoft.com/office/word/2012/wordml" xmlns:w16se="http://schemas.microsoft.com/office/word/2015/wordml/symex" xmlns:wpg="http://schemas.microsoft.com/office/word/2010/wordprocessingGroup" xmlns:wpi="http://schemas.microsoft.com/office/word/2010/wordprocessingInk" xmlns:wne="http://schemas.microsoft.com/office/word/2006/wordml" xmlns:wps="http://schemas.microsoft.com/office/word/2010/wordprocessingShape" mc:Ignorable="w14 w15 w16se wp14">
+<w:document xmlns:wpc="http://schemas.microsoft.com/office/word/2010/wordprocessingCanvas" xmlns:cx="http://schemas.microsoft.com/office/drawing/2014/chartex" xmlns:cx1="http://schemas.microsoft.com/office/drawing/2015/9/8/chartex" xmlns:cx2="http://schemas.microsoft.com/office/drawing/2015/10/21/chartex" xmlns:cx3="http://schemas.microsoft.com/office/drawing/2016/5/9/chartex" xmlns:cx4="http://schemas.microsoft.com/office/drawing/2016/5/10/chartex" xmlns:cx5="http://schemas.microsoft.com/office/drawing/2016/5/11/chartex" xmlns:cx6="http://schemas.microsoft.com/office/drawing/2016/5/12/chartex" xmlns:cx7="http://schemas.microsoft.com/office/drawing/2016/5/13/chartex" xmlns:cx8="http://schemas.microsoft.com/office/drawing/2016/5/14/chartex" xmlns:mc="http://schemas.openxmlformats.org/markup-compatibility/2006" xmlns:aink="http://schemas.microsoft.com/office/drawing/2016/ink" xmlns:am3d="http://schemas.microsoft.com/office/drawing/2017/model3d" xmlns:o="urn:schemas-microsoft-com:office:office" xmlns:r="http://schemas.openxmlformats.org/officeDocument/2006/relationships" xmlns:m="http://schemas.openxmlformats.org/officeDocument/2006/math" xmlns:v="urn:schemas-microsoft-com:vml" xmlns:wp14="http://schemas.microsoft.com/office/word/2010/wordprocessingDrawing" xmlns:wp="http://schemas.openxmlformats.org/drawingml/2006/wordprocessingDrawing" xmlns:w10="urn:schemas-microsoft-com:office:word" xmlns:w="http://schemas.openxmlformats.org/wordprocessingml/2006/main" xmlns:w14="http://schemas.microsoft.com/office/word/2010/wordml" xmlns:w15="http://schemas.microsoft.com/office/word/2012/wordml" xmlns:w16cid="http://schemas.microsoft.com/office/word/2016/wordml/cid" xmlns:w16se="http://schemas.microsoft.com/office/word/2015/wordml/symex" xmlns:wpg="http://schemas.microsoft.com/office/word/2010/wordprocessingGroup" xmlns:wpi="http://schemas.microsoft.com/office/word/2010/wordprocessingInk" xmlns:wne="http://schemas.microsoft.com/office/word/2006/wordml" xmlns:wps="http://schemas.microsoft.com/office/word/2010/wordprocessingShape" mc:Ignorable="w14 w15 w16se w16cid wp14">
   <w:body>
     <w:p>
       <w:pPr>
@@ -65,7 +65,21 @@
           <w:sz w:val="36"/>
           <w:szCs w:val="36"/>
         </w:rPr>
-        <w:t>Version 1.0</w:t>
+        <w:t xml:space="preserve">Version </w:t>
+      </w:r>
+      <w:r>
+        <w:rPr>
+          <w:sz w:val="36"/>
+          <w:szCs w:val="36"/>
+        </w:rPr>
+        <w:t>2</w:t>
+      </w:r>
+      <w:r>
+        <w:rPr>
+          <w:sz w:val="36"/>
+          <w:szCs w:val="36"/>
+        </w:rPr>
+        <w:t>.0</w:t>
       </w:r>
     </w:p>
     <w:p>
@@ -114,7 +128,14 @@
           <w:sz w:val="36"/>
           <w:szCs w:val="36"/>
         </w:rPr>
-        <w:t>09.11.2018</w:t>
+        <w:t>15</w:t>
+      </w:r>
+      <w:r>
+        <w:rPr>
+          <w:sz w:val="36"/>
+          <w:szCs w:val="36"/>
+        </w:rPr>
+        <w:t>.11.2018</w:t>
       </w:r>
     </w:p>
     <w:p>
@@ -128,6 +149,8 @@
       <w:r>
         <w:br w:type="page"/>
       </w:r>
+      <w:bookmarkStart w:id="0" w:name="_GoBack"/>
+      <w:bookmarkEnd w:id="0"/>
     </w:p>
     <w:p>
       <w:pPr>
@@ -138,7 +161,6 @@
         <w:t>Aufgabe 5</w:t>
       </w:r>
     </w:p>
-    <w:p/>
     <w:p>
       <w:pPr>
         <w:rPr>
@@ -146,233 +168,2780 @@
         </w:rPr>
       </w:pPr>
       <w:r>
+        <w:br/>
+      </w:r>
+      <w:r>
         <w:rPr>
           <w:u w:val="single"/>
         </w:rPr>
-        <w:t>Lagerbewegung</w:t>
-      </w:r>
-      <w:r>
-        <w:rPr>
-          <w:u w:val="single"/>
-        </w:rPr>
-        <w:t xml:space="preserve">: </w:t>
+        <w:t>Legende:</w:t>
       </w:r>
     </w:p>
     <w:p>
-      <w:r>
-        <w:t>Per 3400 Wareneingang (</w:t>
-      </w:r>
-      <w:r>
-        <w:rPr>
-          <w:rStyle w:val="ofieldmonetary"/>
-        </w:rPr>
-        <w:t>17.800,00 €</w:t>
-      </w:r>
-      <w:r>
-        <w:t>) an Forderung (</w:t>
-      </w:r>
-      <w:r>
-        <w:t>edu-dirt-bikes-AI18-15</w:t>
-      </w:r>
-      <w:r>
-        <w:t>) (</w:t>
-      </w:r>
-      <w:r>
-        <w:rPr>
-          <w:rStyle w:val="ofieldmonetary"/>
-        </w:rPr>
-        <w:t>17.800,00 €</w:t>
-      </w:r>
-      <w:r>
-        <w:t>)</w:t>
-      </w:r>
-      <w:r>
+      <w:pPr>
+        <w:rPr>
+          <w:rFonts w:ascii="Cambria Math" w:hAnsi="Cambria Math"/>
+        </w:rPr>
+      </w:pPr>
+      <w:r>
+        <w:t xml:space="preserve">1016 </w:t>
+      </w:r>
+      <w:r>
+        <w:rPr>
+          <w:rFonts w:ascii="Cambria Math" w:hAnsi="Cambria Math"/>
+        </w:rPr>
+        <w:t xml:space="preserve">≙ </w:t>
+      </w:r>
+      <w:r>
+        <w:rPr>
+          <w:rFonts w:ascii="Cambria Math" w:hAnsi="Cambria Math"/>
+        </w:rPr>
+        <w:t xml:space="preserve">1610 </w:t>
+      </w:r>
+      <w:proofErr w:type="spellStart"/>
+      <w:r>
+        <w:rPr>
+          <w:rFonts w:ascii="Cambria Math" w:hAnsi="Cambria Math"/>
+        </w:rPr>
+        <w:t>Verbindl</w:t>
+      </w:r>
+      <w:proofErr w:type="spellEnd"/>
+      <w:r>
+        <w:rPr>
+          <w:rFonts w:ascii="Cambria Math" w:hAnsi="Cambria Math"/>
+        </w:rPr>
+        <w:t>. aus Lieferungen u. Leistungen</w:t>
+      </w:r>
+      <w:r>
+        <w:rPr>
+          <w:rFonts w:ascii="Cambria Math" w:hAnsi="Cambria Math"/>
+        </w:rPr>
         <w:br/>
-        <w:t xml:space="preserve">Per </w:t>
+      </w:r>
+      <w:r>
+        <w:t xml:space="preserve">1576 </w:t>
+      </w:r>
+      <w:r>
+        <w:rPr>
+          <w:rFonts w:ascii="Cambria Math" w:hAnsi="Cambria Math"/>
+        </w:rPr>
+        <w:t>≙</w:t>
+      </w:r>
+      <w:r>
+        <w:rPr>
+          <w:rFonts w:ascii="Cambria Math" w:hAnsi="Cambria Math"/>
+        </w:rPr>
+        <w:t xml:space="preserve"> </w:t>
+      </w:r>
+      <w:r>
+        <w:rPr>
+          <w:rFonts w:ascii="Cambria Math" w:hAnsi="Cambria Math"/>
+        </w:rPr>
+        <w:t>1576 Abziehbare Vorsteuer 19%</w:t>
+      </w:r>
+      <w:r>
+        <w:rPr>
+          <w:rFonts w:ascii="Cambria Math" w:hAnsi="Cambria Math"/>
+        </w:rPr>
+        <w:br/>
+        <w:t xml:space="preserve">3400 </w:t>
+      </w:r>
+      <w:r>
+        <w:rPr>
+          <w:rFonts w:ascii="Cambria Math" w:hAnsi="Cambria Math"/>
+        </w:rPr>
+        <w:t>≙</w:t>
+      </w:r>
+      <w:r>
+        <w:rPr>
+          <w:rFonts w:ascii="Cambria Math" w:hAnsi="Cambria Math"/>
+        </w:rPr>
+        <w:t xml:space="preserve"> </w:t>
+      </w:r>
+      <w:r>
+        <w:rPr>
+          <w:rFonts w:ascii="Cambria Math" w:hAnsi="Cambria Math"/>
+        </w:rPr>
+        <w:t>3400 Wareneingang 19% Vorsteuer</w:t>
+      </w:r>
+      <w:r>
+        <w:rPr>
+          <w:rFonts w:ascii="Cambria Math" w:hAnsi="Cambria Math"/>
+        </w:rPr>
+        <w:br/>
+        <w:t xml:space="preserve">1210 </w:t>
+      </w:r>
+      <w:r>
+        <w:rPr>
+          <w:rFonts w:ascii="Cambria Math" w:hAnsi="Cambria Math"/>
+        </w:rPr>
+        <w:t>≙</w:t>
+      </w:r>
+      <w:r>
+        <w:rPr>
+          <w:rFonts w:ascii="Cambria Math" w:hAnsi="Cambria Math"/>
+        </w:rPr>
+        <w:t xml:space="preserve"> </w:t>
+      </w:r>
+      <w:r>
+        <w:rPr>
+          <w:rFonts w:ascii="Cambria Math" w:hAnsi="Cambria Math"/>
+        </w:rPr>
+        <w:t>1210 Bank 1</w:t>
+      </w:r>
+      <w:r>
+        <w:rPr>
+          <w:rFonts w:ascii="Cambria Math" w:hAnsi="Cambria Math"/>
+        </w:rPr>
+        <w:br/>
+        <w:t xml:space="preserve">1410 </w:t>
+      </w:r>
+      <w:r>
+        <w:rPr>
+          <w:rFonts w:ascii="Cambria Math" w:hAnsi="Cambria Math"/>
+        </w:rPr>
+        <w:t>≙</w:t>
+      </w:r>
+      <w:r>
+        <w:rPr>
+          <w:rFonts w:ascii="Cambria Math" w:hAnsi="Cambria Math"/>
+        </w:rPr>
+        <w:t xml:space="preserve"> </w:t>
+      </w:r>
+      <w:r>
+        <w:rPr>
+          <w:rFonts w:ascii="Cambria Math" w:hAnsi="Cambria Math"/>
+        </w:rPr>
+        <w:t xml:space="preserve">1410 Forderungen aus Lieferungen </w:t>
       </w:r>
       <w:proofErr w:type="spellStart"/>
       <w:r>
-        <w:t>Dirt</w:t>
+        <w:rPr>
+          <w:rFonts w:ascii="Cambria Math" w:hAnsi="Cambria Math"/>
+        </w:rPr>
+        <w:t>u.Leistung</w:t>
       </w:r>
       <w:proofErr w:type="spellEnd"/>
       <w:r>
-        <w:t xml:space="preserve"> Bikes Europe (</w:t>
-      </w:r>
-      <w:r>
-        <w:rPr>
-          <w:rStyle w:val="ofieldmonetary"/>
-        </w:rPr>
-        <w:t>17.800,00 €</w:t>
-      </w:r>
-      <w:r>
-        <w:t>) an Forderung (3980 Bestand Waren) (</w:t>
-      </w:r>
-      <w:r>
-        <w:rPr>
-          <w:rStyle w:val="ofieldmonetary"/>
-        </w:rPr>
-        <w:t>17.800,00 €</w:t>
-      </w:r>
-      <w:r>
-        <w:t>)</w:t>
+        <w:rPr>
+          <w:rFonts w:ascii="Cambria Math" w:hAnsi="Cambria Math"/>
+        </w:rPr>
+        <w:br/>
+      </w:r>
+      <w:r>
+        <w:rPr>
+          <w:rFonts w:ascii="Cambria Math" w:hAnsi="Cambria Math"/>
+        </w:rPr>
+        <w:t xml:space="preserve">1776 </w:t>
+      </w:r>
+      <w:r>
+        <w:rPr>
+          <w:rFonts w:ascii="Cambria Math" w:hAnsi="Cambria Math"/>
+        </w:rPr>
+        <w:t>≙</w:t>
+      </w:r>
+      <w:r>
+        <w:rPr>
+          <w:rFonts w:ascii="Cambria Math" w:hAnsi="Cambria Math"/>
+        </w:rPr>
+        <w:t xml:space="preserve"> </w:t>
+      </w:r>
+      <w:r>
+        <w:rPr>
+          <w:rFonts w:ascii="Cambria Math" w:hAnsi="Cambria Math"/>
+        </w:rPr>
+        <w:t>1776 Umsatzsteuer 19</w:t>
+      </w:r>
+      <w:r>
+        <w:rPr>
+          <w:rFonts w:ascii="Cambria Math" w:hAnsi="Cambria Math"/>
+        </w:rPr>
+        <w:br/>
+        <w:t xml:space="preserve">8400 </w:t>
+      </w:r>
+      <w:r>
+        <w:rPr>
+          <w:rFonts w:ascii="Cambria Math" w:hAnsi="Cambria Math"/>
+        </w:rPr>
+        <w:t>≙</w:t>
+      </w:r>
+      <w:r>
+        <w:rPr>
+          <w:rFonts w:ascii="Cambria Math" w:hAnsi="Cambria Math"/>
+        </w:rPr>
+        <w:t xml:space="preserve"> </w:t>
+      </w:r>
+      <w:r>
+        <w:rPr>
+          <w:rFonts w:ascii="Cambria Math" w:hAnsi="Cambria Math"/>
+        </w:rPr>
+        <w:t xml:space="preserve">8400 Erlöse 19% </w:t>
+      </w:r>
+      <w:proofErr w:type="spellStart"/>
+      <w:r>
+        <w:rPr>
+          <w:rFonts w:ascii="Cambria Math" w:hAnsi="Cambria Math"/>
+        </w:rPr>
+        <w:t>USt</w:t>
+      </w:r>
+      <w:proofErr w:type="spellEnd"/>
+      <w:r>
+        <w:rPr>
+          <w:rFonts w:ascii="Cambria Math" w:hAnsi="Cambria Math"/>
+        </w:rPr>
+        <w:br/>
+        <w:t xml:space="preserve">3980 </w:t>
+      </w:r>
+      <w:r>
+        <w:rPr>
+          <w:rFonts w:ascii="Cambria Math" w:hAnsi="Cambria Math"/>
+        </w:rPr>
+        <w:t>≙</w:t>
+      </w:r>
+      <w:r>
+        <w:rPr>
+          <w:rFonts w:ascii="Cambria Math" w:hAnsi="Cambria Math"/>
+        </w:rPr>
+        <w:t xml:space="preserve"> </w:t>
+      </w:r>
+      <w:r>
+        <w:rPr>
+          <w:rFonts w:ascii="Cambria Math" w:hAnsi="Cambria Math"/>
+        </w:rPr>
+        <w:t>3980 Bestand Waren</w:t>
       </w:r>
     </w:p>
     <w:p>
-      <w:r>
-        <w:t>Schritt „Waren transferieren + Lagerbestand aktualisieren“, Prozess „Lagerbewegung“</w:t>
-      </w:r>
+      <w:pPr>
+        <w:rPr>
+          <w:rFonts w:ascii="Cambria Math" w:hAnsi="Cambria Math"/>
+        </w:rPr>
+      </w:pPr>
     </w:p>
-    <w:p/>
     <w:p>
       <w:pPr>
         <w:rPr>
+          <w:rFonts w:ascii="Cambria Math" w:hAnsi="Cambria Math"/>
           <w:u w:val="single"/>
         </w:rPr>
       </w:pPr>
       <w:r>
         <w:rPr>
+          <w:rFonts w:ascii="Cambria Math" w:hAnsi="Cambria Math"/>
           <w:u w:val="single"/>
         </w:rPr>
-        <w:t xml:space="preserve">Beschaffung / Einkauf: </w:t>
+        <w:t>T-Konten</w:t>
       </w:r>
     </w:p>
+    <w:tbl>
+      <w:tblPr>
+        <w:tblStyle w:val="Tabellenraster"/>
+        <w:tblW w:w="0" w:type="auto"/>
+        <w:tblBorders>
+          <w:top w:val="none" w:sz="0" w:space="0" w:color="auto"/>
+          <w:left w:val="none" w:sz="0" w:space="0" w:color="auto"/>
+          <w:bottom w:val="none" w:sz="0" w:space="0" w:color="auto"/>
+          <w:right w:val="none" w:sz="0" w:space="0" w:color="auto"/>
+          <w:insideH w:val="none" w:sz="0" w:space="0" w:color="auto"/>
+          <w:insideV w:val="none" w:sz="0" w:space="0" w:color="auto"/>
+        </w:tblBorders>
+        <w:tblLayout w:type="fixed"/>
+        <w:tblLook w:val="04A0" w:firstRow="1" w:lastRow="0" w:firstColumn="1" w:lastColumn="0" w:noHBand="0" w:noVBand="1"/>
+      </w:tblPr>
+      <w:tblGrid>
+        <w:gridCol w:w="4531"/>
+        <w:gridCol w:w="4531"/>
+      </w:tblGrid>
+      <w:tr>
+        <w:tc>
+          <w:tcPr>
+            <w:tcW w:w="4531" w:type="dxa"/>
+          </w:tcPr>
+          <w:tbl>
+            <w:tblPr>
+              <w:tblW w:w="2608" w:type="dxa"/>
+              <w:tblLayout w:type="fixed"/>
+              <w:tblCellMar>
+                <w:left w:w="70" w:type="dxa"/>
+                <w:right w:w="70" w:type="dxa"/>
+              </w:tblCellMar>
+              <w:tblLook w:val="04A0" w:firstRow="1" w:lastRow="0" w:firstColumn="1" w:lastColumn="0" w:noHBand="0" w:noVBand="1"/>
+            </w:tblPr>
+            <w:tblGrid>
+              <w:gridCol w:w="1171"/>
+              <w:gridCol w:w="1437"/>
+            </w:tblGrid>
+            <w:tr>
+              <w:trPr>
+                <w:trHeight w:val="300"/>
+              </w:trPr>
+              <w:tc>
+                <w:tcPr>
+                  <w:tcW w:w="2608" w:type="dxa"/>
+                  <w:gridSpan w:val="2"/>
+                  <w:tcBorders>
+                    <w:top w:val="nil"/>
+                    <w:left w:val="nil"/>
+                    <w:bottom w:val="nil"/>
+                    <w:right w:val="nil"/>
+                  </w:tcBorders>
+                  <w:shd w:val="clear" w:color="auto" w:fill="auto"/>
+                  <w:noWrap/>
+                  <w:hideMark/>
+                </w:tcPr>
+                <w:p>
+                  <w:pPr>
+                    <w:spacing w:after="0" w:line="240" w:lineRule="auto"/>
+                    <w:jc w:val="center"/>
+                    <w:rPr>
+                      <w:rFonts w:ascii="Calibri" w:eastAsia="Times New Roman" w:hAnsi="Calibri" w:cs="Times New Roman"/>
+                      <w:color w:val="000000"/>
+                      <w:lang w:eastAsia="de-DE"/>
+                    </w:rPr>
+                  </w:pPr>
+                  <w:r>
+                    <w:rPr>
+                      <w:rFonts w:ascii="Calibri" w:eastAsia="Times New Roman" w:hAnsi="Calibri" w:cs="Times New Roman"/>
+                      <w:color w:val="000000"/>
+                      <w:lang w:eastAsia="de-DE"/>
+                    </w:rPr>
+                    <w:t>1016</w:t>
+                  </w:r>
+                </w:p>
+              </w:tc>
+            </w:tr>
+            <w:tr>
+              <w:trPr>
+                <w:trHeight w:val="315"/>
+              </w:trPr>
+              <w:tc>
+                <w:tcPr>
+                  <w:tcW w:w="1171" w:type="dxa"/>
+                  <w:tcBorders>
+                    <w:top w:val="nil"/>
+                    <w:left w:val="nil"/>
+                    <w:bottom w:val="single" w:sz="8" w:space="0" w:color="auto"/>
+                    <w:right w:val="nil"/>
+                  </w:tcBorders>
+                  <w:shd w:val="clear" w:color="auto" w:fill="auto"/>
+                  <w:noWrap/>
+                  <w:vAlign w:val="bottom"/>
+                  <w:hideMark/>
+                </w:tcPr>
+                <w:p>
+                  <w:pPr>
+                    <w:spacing w:after="0" w:line="240" w:lineRule="auto"/>
+                    <w:rPr>
+                      <w:rFonts w:ascii="Calibri" w:eastAsia="Times New Roman" w:hAnsi="Calibri" w:cs="Times New Roman"/>
+                      <w:color w:val="000000"/>
+                      <w:lang w:eastAsia="de-DE"/>
+                    </w:rPr>
+                  </w:pPr>
+                  <w:r>
+                    <w:rPr>
+                      <w:rFonts w:ascii="Calibri" w:eastAsia="Times New Roman" w:hAnsi="Calibri" w:cs="Times New Roman"/>
+                      <w:color w:val="000000"/>
+                      <w:lang w:eastAsia="de-DE"/>
+                    </w:rPr>
+                    <w:t>S</w:t>
+                  </w:r>
+                </w:p>
+              </w:tc>
+              <w:tc>
+                <w:tcPr>
+                  <w:tcW w:w="1437" w:type="dxa"/>
+                  <w:tcBorders>
+                    <w:top w:val="nil"/>
+                    <w:left w:val="nil"/>
+                    <w:bottom w:val="single" w:sz="8" w:space="0" w:color="auto"/>
+                    <w:right w:val="nil"/>
+                  </w:tcBorders>
+                  <w:shd w:val="clear" w:color="auto" w:fill="auto"/>
+                  <w:noWrap/>
+                  <w:vAlign w:val="bottom"/>
+                  <w:hideMark/>
+                </w:tcPr>
+                <w:p>
+                  <w:pPr>
+                    <w:spacing w:after="0" w:line="240" w:lineRule="auto"/>
+                    <w:jc w:val="right"/>
+                    <w:rPr>
+                      <w:rFonts w:ascii="Calibri" w:eastAsia="Times New Roman" w:hAnsi="Calibri" w:cs="Times New Roman"/>
+                      <w:color w:val="000000"/>
+                      <w:lang w:eastAsia="de-DE"/>
+                    </w:rPr>
+                  </w:pPr>
+                  <w:r>
+                    <w:rPr>
+                      <w:rFonts w:ascii="Calibri" w:eastAsia="Times New Roman" w:hAnsi="Calibri" w:cs="Times New Roman"/>
+                      <w:color w:val="000000"/>
+                      <w:lang w:eastAsia="de-DE"/>
+                    </w:rPr>
+                    <w:t>H</w:t>
+                  </w:r>
+                </w:p>
+              </w:tc>
+            </w:tr>
+            <w:tr>
+              <w:trPr>
+                <w:trHeight w:val="300"/>
+              </w:trPr>
+              <w:tc>
+                <w:tcPr>
+                  <w:tcW w:w="1171" w:type="dxa"/>
+                  <w:tcBorders>
+                    <w:top w:val="nil"/>
+                    <w:left w:val="nil"/>
+                    <w:bottom w:val="nil"/>
+                    <w:right w:val="single" w:sz="8" w:space="0" w:color="auto"/>
+                  </w:tcBorders>
+                  <w:shd w:val="clear" w:color="auto" w:fill="auto"/>
+                  <w:noWrap/>
+                  <w:vAlign w:val="bottom"/>
+                  <w:hideMark/>
+                </w:tcPr>
+                <w:p>
+                  <w:pPr>
+                    <w:spacing w:after="0" w:line="240" w:lineRule="auto"/>
+                    <w:rPr>
+                      <w:rFonts w:ascii="Calibri" w:eastAsia="Times New Roman" w:hAnsi="Calibri" w:cs="Times New Roman"/>
+                      <w:color w:val="000000"/>
+                      <w:lang w:eastAsia="de-DE"/>
+                    </w:rPr>
+                  </w:pPr>
+                  <w:r>
+                    <w:rPr>
+                      <w:rFonts w:ascii="Calibri" w:eastAsia="Times New Roman" w:hAnsi="Calibri" w:cs="Times New Roman"/>
+                      <w:color w:val="000000"/>
+                      <w:lang w:eastAsia="de-DE"/>
+                    </w:rPr>
+                    <w:t> </w:t>
+                  </w:r>
+                </w:p>
+              </w:tc>
+              <w:tc>
+                <w:tcPr>
+                  <w:tcW w:w="1437" w:type="dxa"/>
+                  <w:tcBorders>
+                    <w:top w:val="nil"/>
+                    <w:left w:val="nil"/>
+                    <w:bottom w:val="nil"/>
+                    <w:right w:val="nil"/>
+                  </w:tcBorders>
+                  <w:shd w:val="clear" w:color="auto" w:fill="auto"/>
+                  <w:noWrap/>
+                  <w:vAlign w:val="bottom"/>
+                  <w:hideMark/>
+                </w:tcPr>
+                <w:p>
+                  <w:pPr>
+                    <w:spacing w:after="0" w:line="240" w:lineRule="auto"/>
+                    <w:rPr>
+                      <w:rFonts w:ascii="Calibri" w:eastAsia="Times New Roman" w:hAnsi="Calibri" w:cs="Times New Roman"/>
+                      <w:color w:val="000000"/>
+                      <w:lang w:eastAsia="de-DE"/>
+                    </w:rPr>
+                  </w:pPr>
+                  <w:r>
+                    <w:rPr>
+                      <w:rFonts w:ascii="Calibri" w:eastAsia="Times New Roman" w:hAnsi="Calibri" w:cs="Times New Roman"/>
+                      <w:color w:val="000000"/>
+                      <w:lang w:eastAsia="de-DE"/>
+                    </w:rPr>
+                    <w:t>211.820,00 €</w:t>
+                  </w:r>
+                </w:p>
+              </w:tc>
+            </w:tr>
+            <w:tr>
+              <w:trPr>
+                <w:trHeight w:val="300"/>
+              </w:trPr>
+              <w:tc>
+                <w:tcPr>
+                  <w:tcW w:w="1171" w:type="dxa"/>
+                  <w:tcBorders>
+                    <w:top w:val="nil"/>
+                    <w:left w:val="nil"/>
+                    <w:bottom w:val="nil"/>
+                    <w:right w:val="single" w:sz="8" w:space="0" w:color="auto"/>
+                  </w:tcBorders>
+                  <w:shd w:val="clear" w:color="auto" w:fill="auto"/>
+                  <w:noWrap/>
+                  <w:vAlign w:val="bottom"/>
+                  <w:hideMark/>
+                </w:tcPr>
+                <w:p>
+                  <w:pPr>
+                    <w:spacing w:after="0" w:line="240" w:lineRule="auto"/>
+                    <w:rPr>
+                      <w:rFonts w:ascii="Calibri" w:eastAsia="Times New Roman" w:hAnsi="Calibri" w:cs="Times New Roman"/>
+                      <w:color w:val="000000"/>
+                      <w:lang w:eastAsia="de-DE"/>
+                    </w:rPr>
+                  </w:pPr>
+                  <w:r>
+                    <w:rPr>
+                      <w:rFonts w:ascii="Calibri" w:eastAsia="Times New Roman" w:hAnsi="Calibri" w:cs="Times New Roman"/>
+                      <w:color w:val="000000"/>
+                      <w:lang w:eastAsia="de-DE"/>
+                    </w:rPr>
+                    <w:t>211.820,00 €</w:t>
+                  </w:r>
+                </w:p>
+              </w:tc>
+              <w:tc>
+                <w:tcPr>
+                  <w:tcW w:w="1437" w:type="dxa"/>
+                  <w:tcBorders>
+                    <w:top w:val="nil"/>
+                    <w:left w:val="nil"/>
+                    <w:bottom w:val="nil"/>
+                    <w:right w:val="nil"/>
+                  </w:tcBorders>
+                  <w:shd w:val="clear" w:color="auto" w:fill="auto"/>
+                  <w:noWrap/>
+                  <w:vAlign w:val="bottom"/>
+                  <w:hideMark/>
+                </w:tcPr>
+                <w:p>
+                  <w:pPr>
+                    <w:spacing w:after="0" w:line="240" w:lineRule="auto"/>
+                    <w:rPr>
+                      <w:rFonts w:ascii="Calibri" w:eastAsia="Times New Roman" w:hAnsi="Calibri" w:cs="Times New Roman"/>
+                      <w:color w:val="000000"/>
+                      <w:lang w:eastAsia="de-DE"/>
+                    </w:rPr>
+                  </w:pPr>
+                </w:p>
+              </w:tc>
+            </w:tr>
+          </w:tbl>
+          <w:p>
+            <w:pPr>
+              <w:rPr>
+                <w:rFonts w:ascii="Cambria Math" w:hAnsi="Cambria Math"/>
+              </w:rPr>
+            </w:pPr>
+          </w:p>
+        </w:tc>
+        <w:tc>
+          <w:tcPr>
+            <w:tcW w:w="4531" w:type="dxa"/>
+          </w:tcPr>
+          <w:tbl>
+            <w:tblPr>
+              <w:tblW w:w="2400" w:type="dxa"/>
+              <w:tblLayout w:type="fixed"/>
+              <w:tblCellMar>
+                <w:left w:w="70" w:type="dxa"/>
+                <w:right w:w="70" w:type="dxa"/>
+              </w:tblCellMar>
+              <w:tblLook w:val="04A0" w:firstRow="1" w:lastRow="0" w:firstColumn="1" w:lastColumn="0" w:noHBand="0" w:noVBand="1"/>
+            </w:tblPr>
+            <w:tblGrid>
+              <w:gridCol w:w="1319"/>
+              <w:gridCol w:w="1081"/>
+            </w:tblGrid>
+            <w:tr>
+              <w:trPr>
+                <w:trHeight w:val="300"/>
+              </w:trPr>
+              <w:tc>
+                <w:tcPr>
+                  <w:tcW w:w="2400" w:type="dxa"/>
+                  <w:gridSpan w:val="2"/>
+                  <w:tcBorders>
+                    <w:top w:val="nil"/>
+                    <w:left w:val="nil"/>
+                    <w:bottom w:val="nil"/>
+                    <w:right w:val="nil"/>
+                  </w:tcBorders>
+                  <w:shd w:val="clear" w:color="auto" w:fill="auto"/>
+                  <w:noWrap/>
+                  <w:hideMark/>
+                </w:tcPr>
+                <w:p>
+                  <w:pPr>
+                    <w:spacing w:after="0" w:line="240" w:lineRule="auto"/>
+                    <w:jc w:val="center"/>
+                    <w:rPr>
+                      <w:rFonts w:ascii="Calibri" w:eastAsia="Times New Roman" w:hAnsi="Calibri" w:cs="Times New Roman"/>
+                      <w:color w:val="000000"/>
+                      <w:lang w:eastAsia="de-DE"/>
+                    </w:rPr>
+                  </w:pPr>
+                  <w:r>
+                    <w:rPr>
+                      <w:rFonts w:ascii="Calibri" w:eastAsia="Times New Roman" w:hAnsi="Calibri" w:cs="Times New Roman"/>
+                      <w:color w:val="000000"/>
+                      <w:lang w:eastAsia="de-DE"/>
+                    </w:rPr>
+                    <w:t>1576</w:t>
+                  </w:r>
+                </w:p>
+              </w:tc>
+            </w:tr>
+            <w:tr>
+              <w:trPr>
+                <w:trHeight w:val="315"/>
+              </w:trPr>
+              <w:tc>
+                <w:tcPr>
+                  <w:tcW w:w="1319" w:type="dxa"/>
+                  <w:tcBorders>
+                    <w:top w:val="nil"/>
+                    <w:left w:val="nil"/>
+                    <w:bottom w:val="single" w:sz="8" w:space="0" w:color="auto"/>
+                    <w:right w:val="nil"/>
+                  </w:tcBorders>
+                  <w:shd w:val="clear" w:color="auto" w:fill="auto"/>
+                  <w:noWrap/>
+                  <w:vAlign w:val="bottom"/>
+                  <w:hideMark/>
+                </w:tcPr>
+                <w:p>
+                  <w:pPr>
+                    <w:spacing w:after="0" w:line="240" w:lineRule="auto"/>
+                    <w:rPr>
+                      <w:rFonts w:ascii="Calibri" w:eastAsia="Times New Roman" w:hAnsi="Calibri" w:cs="Times New Roman"/>
+                      <w:color w:val="000000"/>
+                      <w:lang w:eastAsia="de-DE"/>
+                    </w:rPr>
+                  </w:pPr>
+                  <w:r>
+                    <w:rPr>
+                      <w:rFonts w:ascii="Calibri" w:eastAsia="Times New Roman" w:hAnsi="Calibri" w:cs="Times New Roman"/>
+                      <w:color w:val="000000"/>
+                      <w:lang w:eastAsia="de-DE"/>
+                    </w:rPr>
+                    <w:t>S</w:t>
+                  </w:r>
+                </w:p>
+              </w:tc>
+              <w:tc>
+                <w:tcPr>
+                  <w:tcW w:w="1081" w:type="dxa"/>
+                  <w:tcBorders>
+                    <w:top w:val="nil"/>
+                    <w:left w:val="nil"/>
+                    <w:bottom w:val="single" w:sz="8" w:space="0" w:color="auto"/>
+                    <w:right w:val="nil"/>
+                  </w:tcBorders>
+                  <w:shd w:val="clear" w:color="auto" w:fill="auto"/>
+                  <w:noWrap/>
+                  <w:vAlign w:val="bottom"/>
+                  <w:hideMark/>
+                </w:tcPr>
+                <w:p>
+                  <w:pPr>
+                    <w:spacing w:after="0" w:line="240" w:lineRule="auto"/>
+                    <w:jc w:val="right"/>
+                    <w:rPr>
+                      <w:rFonts w:ascii="Calibri" w:eastAsia="Times New Roman" w:hAnsi="Calibri" w:cs="Times New Roman"/>
+                      <w:color w:val="000000"/>
+                      <w:lang w:eastAsia="de-DE"/>
+                    </w:rPr>
+                  </w:pPr>
+                  <w:r>
+                    <w:rPr>
+                      <w:rFonts w:ascii="Calibri" w:eastAsia="Times New Roman" w:hAnsi="Calibri" w:cs="Times New Roman"/>
+                      <w:color w:val="000000"/>
+                      <w:lang w:eastAsia="de-DE"/>
+                    </w:rPr>
+                    <w:t>H</w:t>
+                  </w:r>
+                </w:p>
+              </w:tc>
+            </w:tr>
+            <w:tr>
+              <w:trPr>
+                <w:trHeight w:val="300"/>
+              </w:trPr>
+              <w:tc>
+                <w:tcPr>
+                  <w:tcW w:w="1319" w:type="dxa"/>
+                  <w:tcBorders>
+                    <w:top w:val="nil"/>
+                    <w:left w:val="nil"/>
+                    <w:bottom w:val="nil"/>
+                    <w:right w:val="single" w:sz="8" w:space="0" w:color="auto"/>
+                  </w:tcBorders>
+                  <w:shd w:val="clear" w:color="auto" w:fill="auto"/>
+                  <w:noWrap/>
+                  <w:vAlign w:val="bottom"/>
+                  <w:hideMark/>
+                </w:tcPr>
+                <w:p>
+                  <w:pPr>
+                    <w:spacing w:after="0" w:line="240" w:lineRule="auto"/>
+                    <w:rPr>
+                      <w:rFonts w:ascii="Calibri" w:eastAsia="Times New Roman" w:hAnsi="Calibri" w:cs="Times New Roman"/>
+                      <w:color w:val="000000"/>
+                      <w:lang w:eastAsia="de-DE"/>
+                    </w:rPr>
+                  </w:pPr>
+                  <w:r>
+                    <w:rPr>
+                      <w:rFonts w:ascii="Calibri" w:eastAsia="Times New Roman" w:hAnsi="Calibri" w:cs="Times New Roman"/>
+                      <w:color w:val="000000"/>
+                      <w:lang w:eastAsia="de-DE"/>
+                    </w:rPr>
+                    <w:t>33.820,00 €</w:t>
+                  </w:r>
+                </w:p>
+              </w:tc>
+              <w:tc>
+                <w:tcPr>
+                  <w:tcW w:w="1081" w:type="dxa"/>
+                  <w:tcBorders>
+                    <w:top w:val="nil"/>
+                    <w:left w:val="nil"/>
+                    <w:bottom w:val="nil"/>
+                    <w:right w:val="nil"/>
+                  </w:tcBorders>
+                  <w:shd w:val="clear" w:color="auto" w:fill="auto"/>
+                  <w:noWrap/>
+                  <w:vAlign w:val="bottom"/>
+                  <w:hideMark/>
+                </w:tcPr>
+                <w:p>
+                  <w:pPr>
+                    <w:spacing w:after="0" w:line="240" w:lineRule="auto"/>
+                    <w:rPr>
+                      <w:rFonts w:ascii="Calibri" w:eastAsia="Times New Roman" w:hAnsi="Calibri" w:cs="Times New Roman"/>
+                      <w:color w:val="000000"/>
+                      <w:lang w:eastAsia="de-DE"/>
+                    </w:rPr>
+                  </w:pPr>
+                </w:p>
+              </w:tc>
+            </w:tr>
+          </w:tbl>
+          <w:p>
+            <w:pPr>
+              <w:rPr>
+                <w:rFonts w:ascii="Cambria Math" w:hAnsi="Cambria Math"/>
+              </w:rPr>
+            </w:pPr>
+          </w:p>
+        </w:tc>
+      </w:tr>
+      <w:tr>
+        <w:tc>
+          <w:tcPr>
+            <w:tcW w:w="4531" w:type="dxa"/>
+          </w:tcPr>
+          <w:p/>
+          <w:tbl>
+            <w:tblPr>
+              <w:tblW w:w="2949" w:type="dxa"/>
+              <w:tblLayout w:type="fixed"/>
+              <w:tblCellMar>
+                <w:left w:w="70" w:type="dxa"/>
+                <w:right w:w="70" w:type="dxa"/>
+              </w:tblCellMar>
+              <w:tblLook w:val="04A0" w:firstRow="1" w:lastRow="0" w:firstColumn="1" w:lastColumn="0" w:noHBand="0" w:noVBand="1"/>
+            </w:tblPr>
+            <w:tblGrid>
+              <w:gridCol w:w="1596"/>
+              <w:gridCol w:w="1193"/>
+              <w:gridCol w:w="160"/>
+            </w:tblGrid>
+            <w:tr>
+              <w:trPr>
+                <w:trHeight w:val="300"/>
+              </w:trPr>
+              <w:tc>
+                <w:tcPr>
+                  <w:tcW w:w="2789" w:type="dxa"/>
+                  <w:gridSpan w:val="2"/>
+                  <w:tcBorders>
+                    <w:top w:val="nil"/>
+                    <w:left w:val="nil"/>
+                    <w:bottom w:val="nil"/>
+                    <w:right w:val="nil"/>
+                  </w:tcBorders>
+                  <w:shd w:val="clear" w:color="auto" w:fill="auto"/>
+                  <w:noWrap/>
+                  <w:hideMark/>
+                </w:tcPr>
+                <w:p>
+                  <w:pPr>
+                    <w:spacing w:after="0" w:line="240" w:lineRule="auto"/>
+                    <w:jc w:val="center"/>
+                    <w:rPr>
+                      <w:rFonts w:ascii="Calibri" w:eastAsia="Times New Roman" w:hAnsi="Calibri" w:cs="Times New Roman"/>
+                      <w:color w:val="000000"/>
+                      <w:lang w:eastAsia="de-DE"/>
+                    </w:rPr>
+                  </w:pPr>
+                  <w:r>
+                    <w:rPr>
+                      <w:rFonts w:ascii="Calibri" w:eastAsia="Times New Roman" w:hAnsi="Calibri" w:cs="Times New Roman"/>
+                      <w:color w:val="000000"/>
+                      <w:lang w:eastAsia="de-DE"/>
+                    </w:rPr>
+                    <w:t>3400</w:t>
+                  </w:r>
+                </w:p>
+              </w:tc>
+              <w:tc>
+                <w:tcPr>
+                  <w:tcW w:w="160" w:type="dxa"/>
+                  <w:tcBorders>
+                    <w:top w:val="nil"/>
+                    <w:left w:val="nil"/>
+                    <w:bottom w:val="nil"/>
+                    <w:right w:val="nil"/>
+                  </w:tcBorders>
+                </w:tcPr>
+                <w:p>
+                  <w:pPr>
+                    <w:spacing w:after="0" w:line="240" w:lineRule="auto"/>
+                    <w:jc w:val="center"/>
+                    <w:rPr>
+                      <w:rFonts w:ascii="Calibri" w:eastAsia="Times New Roman" w:hAnsi="Calibri" w:cs="Times New Roman"/>
+                      <w:color w:val="000000"/>
+                      <w:lang w:eastAsia="de-DE"/>
+                    </w:rPr>
+                  </w:pPr>
+                </w:p>
+              </w:tc>
+            </w:tr>
+            <w:tr>
+              <w:trPr>
+                <w:trHeight w:val="315"/>
+              </w:trPr>
+              <w:tc>
+                <w:tcPr>
+                  <w:tcW w:w="1596" w:type="dxa"/>
+                  <w:tcBorders>
+                    <w:top w:val="nil"/>
+                    <w:left w:val="nil"/>
+                    <w:bottom w:val="single" w:sz="8" w:space="0" w:color="auto"/>
+                    <w:right w:val="nil"/>
+                  </w:tcBorders>
+                  <w:shd w:val="clear" w:color="auto" w:fill="auto"/>
+                  <w:noWrap/>
+                  <w:vAlign w:val="bottom"/>
+                  <w:hideMark/>
+                </w:tcPr>
+                <w:p>
+                  <w:pPr>
+                    <w:spacing w:after="0" w:line="240" w:lineRule="auto"/>
+                    <w:rPr>
+                      <w:rFonts w:ascii="Calibri" w:eastAsia="Times New Roman" w:hAnsi="Calibri" w:cs="Times New Roman"/>
+                      <w:color w:val="000000"/>
+                      <w:lang w:eastAsia="de-DE"/>
+                    </w:rPr>
+                  </w:pPr>
+                  <w:r>
+                    <w:rPr>
+                      <w:rFonts w:ascii="Calibri" w:eastAsia="Times New Roman" w:hAnsi="Calibri" w:cs="Times New Roman"/>
+                      <w:color w:val="000000"/>
+                      <w:lang w:eastAsia="de-DE"/>
+                    </w:rPr>
+                    <w:t>S</w:t>
+                  </w:r>
+                </w:p>
+              </w:tc>
+              <w:tc>
+                <w:tcPr>
+                  <w:tcW w:w="1193" w:type="dxa"/>
+                  <w:tcBorders>
+                    <w:top w:val="nil"/>
+                    <w:left w:val="nil"/>
+                    <w:bottom w:val="single" w:sz="8" w:space="0" w:color="auto"/>
+                    <w:right w:val="nil"/>
+                  </w:tcBorders>
+                  <w:shd w:val="clear" w:color="auto" w:fill="auto"/>
+                  <w:noWrap/>
+                  <w:vAlign w:val="bottom"/>
+                  <w:hideMark/>
+                </w:tcPr>
+                <w:p>
+                  <w:pPr>
+                    <w:spacing w:after="0" w:line="240" w:lineRule="auto"/>
+                    <w:jc w:val="right"/>
+                    <w:rPr>
+                      <w:rFonts w:ascii="Calibri" w:eastAsia="Times New Roman" w:hAnsi="Calibri" w:cs="Times New Roman"/>
+                      <w:color w:val="000000"/>
+                      <w:lang w:eastAsia="de-DE"/>
+                    </w:rPr>
+                  </w:pPr>
+                  <w:r>
+                    <w:rPr>
+                      <w:rFonts w:ascii="Calibri" w:eastAsia="Times New Roman" w:hAnsi="Calibri" w:cs="Times New Roman"/>
+                      <w:color w:val="000000"/>
+                      <w:lang w:eastAsia="de-DE"/>
+                    </w:rPr>
+                    <w:t xml:space="preserve">  </w:t>
+                  </w:r>
+                  <w:r>
+                    <w:rPr>
+                      <w:rFonts w:ascii="Calibri" w:eastAsia="Times New Roman" w:hAnsi="Calibri" w:cs="Times New Roman"/>
+                      <w:color w:val="000000"/>
+                      <w:lang w:eastAsia="de-DE"/>
+                    </w:rPr>
+                    <w:t>H</w:t>
+                  </w:r>
+                </w:p>
+              </w:tc>
+              <w:tc>
+                <w:tcPr>
+                  <w:tcW w:w="160" w:type="dxa"/>
+                  <w:tcBorders>
+                    <w:top w:val="nil"/>
+                    <w:left w:val="nil"/>
+                    <w:bottom w:val="single" w:sz="8" w:space="0" w:color="auto"/>
+                    <w:right w:val="nil"/>
+                  </w:tcBorders>
+                </w:tcPr>
+                <w:p>
+                  <w:pPr>
+                    <w:spacing w:after="0" w:line="240" w:lineRule="auto"/>
+                    <w:jc w:val="right"/>
+                    <w:rPr>
+                      <w:rFonts w:ascii="Calibri" w:eastAsia="Times New Roman" w:hAnsi="Calibri" w:cs="Times New Roman"/>
+                      <w:color w:val="000000"/>
+                      <w:lang w:eastAsia="de-DE"/>
+                    </w:rPr>
+                  </w:pPr>
+                </w:p>
+              </w:tc>
+            </w:tr>
+            <w:tr>
+              <w:trPr>
+                <w:trHeight w:val="300"/>
+              </w:trPr>
+              <w:tc>
+                <w:tcPr>
+                  <w:tcW w:w="1596" w:type="dxa"/>
+                  <w:tcBorders>
+                    <w:top w:val="nil"/>
+                    <w:left w:val="nil"/>
+                    <w:bottom w:val="nil"/>
+                    <w:right w:val="single" w:sz="8" w:space="0" w:color="auto"/>
+                  </w:tcBorders>
+                  <w:shd w:val="clear" w:color="auto" w:fill="auto"/>
+                  <w:noWrap/>
+                  <w:vAlign w:val="bottom"/>
+                  <w:hideMark/>
+                </w:tcPr>
+                <w:p>
+                  <w:pPr>
+                    <w:spacing w:after="0" w:line="240" w:lineRule="auto"/>
+                    <w:rPr>
+                      <w:rFonts w:ascii="Calibri" w:eastAsia="Times New Roman" w:hAnsi="Calibri" w:cs="Times New Roman"/>
+                      <w:color w:val="000000"/>
+                      <w:lang w:eastAsia="de-DE"/>
+                    </w:rPr>
+                  </w:pPr>
+                  <w:r>
+                    <w:rPr>
+                      <w:rFonts w:ascii="Calibri" w:eastAsia="Times New Roman" w:hAnsi="Calibri" w:cs="Times New Roman"/>
+                      <w:color w:val="000000"/>
+                      <w:lang w:eastAsia="de-DE"/>
+                    </w:rPr>
+                    <w:t>40.000,00 €</w:t>
+                  </w:r>
+                </w:p>
+              </w:tc>
+              <w:tc>
+                <w:tcPr>
+                  <w:tcW w:w="1193" w:type="dxa"/>
+                  <w:tcBorders>
+                    <w:top w:val="nil"/>
+                    <w:left w:val="nil"/>
+                    <w:bottom w:val="nil"/>
+                    <w:right w:val="nil"/>
+                  </w:tcBorders>
+                  <w:shd w:val="clear" w:color="auto" w:fill="auto"/>
+                  <w:noWrap/>
+                  <w:vAlign w:val="bottom"/>
+                  <w:hideMark/>
+                </w:tcPr>
+                <w:p>
+                  <w:pPr>
+                    <w:spacing w:after="0" w:line="240" w:lineRule="auto"/>
+                    <w:rPr>
+                      <w:rFonts w:ascii="Calibri" w:eastAsia="Times New Roman" w:hAnsi="Calibri" w:cs="Times New Roman"/>
+                      <w:color w:val="000000"/>
+                      <w:lang w:eastAsia="de-DE"/>
+                    </w:rPr>
+                  </w:pPr>
+                </w:p>
+              </w:tc>
+              <w:tc>
+                <w:tcPr>
+                  <w:tcW w:w="160" w:type="dxa"/>
+                  <w:tcBorders>
+                    <w:top w:val="nil"/>
+                    <w:left w:val="nil"/>
+                    <w:bottom w:val="nil"/>
+                    <w:right w:val="nil"/>
+                  </w:tcBorders>
+                </w:tcPr>
+                <w:p>
+                  <w:pPr>
+                    <w:spacing w:after="0" w:line="240" w:lineRule="auto"/>
+                    <w:rPr>
+                      <w:rFonts w:ascii="Calibri" w:eastAsia="Times New Roman" w:hAnsi="Calibri" w:cs="Times New Roman"/>
+                      <w:color w:val="000000"/>
+                      <w:lang w:eastAsia="de-DE"/>
+                    </w:rPr>
+                  </w:pPr>
+                </w:p>
+              </w:tc>
+            </w:tr>
+            <w:tr>
+              <w:trPr>
+                <w:trHeight w:val="300"/>
+              </w:trPr>
+              <w:tc>
+                <w:tcPr>
+                  <w:tcW w:w="1596" w:type="dxa"/>
+                  <w:tcBorders>
+                    <w:top w:val="nil"/>
+                    <w:left w:val="nil"/>
+                    <w:bottom w:val="nil"/>
+                    <w:right w:val="single" w:sz="8" w:space="0" w:color="auto"/>
+                  </w:tcBorders>
+                  <w:shd w:val="clear" w:color="auto" w:fill="auto"/>
+                  <w:noWrap/>
+                  <w:vAlign w:val="bottom"/>
+                  <w:hideMark/>
+                </w:tcPr>
+                <w:p>
+                  <w:pPr>
+                    <w:spacing w:after="0" w:line="240" w:lineRule="auto"/>
+                    <w:rPr>
+                      <w:rFonts w:ascii="Calibri" w:eastAsia="Times New Roman" w:hAnsi="Calibri" w:cs="Times New Roman"/>
+                      <w:color w:val="000000"/>
+                      <w:lang w:eastAsia="de-DE"/>
+                    </w:rPr>
+                  </w:pPr>
+                  <w:r>
+                    <w:rPr>
+                      <w:rFonts w:ascii="Calibri" w:eastAsia="Times New Roman" w:hAnsi="Calibri" w:cs="Times New Roman"/>
+                      <w:color w:val="000000"/>
+                      <w:lang w:eastAsia="de-DE"/>
+                    </w:rPr>
+                    <w:t>45.000,00 €</w:t>
+                  </w:r>
+                </w:p>
+              </w:tc>
+              <w:tc>
+                <w:tcPr>
+                  <w:tcW w:w="1193" w:type="dxa"/>
+                  <w:tcBorders>
+                    <w:top w:val="nil"/>
+                    <w:left w:val="nil"/>
+                    <w:bottom w:val="nil"/>
+                    <w:right w:val="nil"/>
+                  </w:tcBorders>
+                  <w:shd w:val="clear" w:color="auto" w:fill="auto"/>
+                  <w:noWrap/>
+                  <w:vAlign w:val="bottom"/>
+                  <w:hideMark/>
+                </w:tcPr>
+                <w:p>
+                  <w:pPr>
+                    <w:spacing w:after="0" w:line="240" w:lineRule="auto"/>
+                    <w:rPr>
+                      <w:rFonts w:ascii="Calibri" w:eastAsia="Times New Roman" w:hAnsi="Calibri" w:cs="Times New Roman"/>
+                      <w:color w:val="000000"/>
+                      <w:lang w:eastAsia="de-DE"/>
+                    </w:rPr>
+                  </w:pPr>
+                </w:p>
+              </w:tc>
+              <w:tc>
+                <w:tcPr>
+                  <w:tcW w:w="160" w:type="dxa"/>
+                  <w:tcBorders>
+                    <w:top w:val="nil"/>
+                    <w:left w:val="nil"/>
+                    <w:bottom w:val="nil"/>
+                    <w:right w:val="nil"/>
+                  </w:tcBorders>
+                </w:tcPr>
+                <w:p>
+                  <w:pPr>
+                    <w:spacing w:after="0" w:line="240" w:lineRule="auto"/>
+                    <w:rPr>
+                      <w:rFonts w:ascii="Calibri" w:eastAsia="Times New Roman" w:hAnsi="Calibri" w:cs="Times New Roman"/>
+                      <w:color w:val="000000"/>
+                      <w:lang w:eastAsia="de-DE"/>
+                    </w:rPr>
+                  </w:pPr>
+                </w:p>
+              </w:tc>
+            </w:tr>
+            <w:tr>
+              <w:trPr>
+                <w:trHeight w:val="300"/>
+              </w:trPr>
+              <w:tc>
+                <w:tcPr>
+                  <w:tcW w:w="1596" w:type="dxa"/>
+                  <w:tcBorders>
+                    <w:top w:val="nil"/>
+                    <w:left w:val="nil"/>
+                    <w:bottom w:val="nil"/>
+                    <w:right w:val="single" w:sz="8" w:space="0" w:color="auto"/>
+                  </w:tcBorders>
+                  <w:shd w:val="clear" w:color="auto" w:fill="auto"/>
+                  <w:noWrap/>
+                  <w:vAlign w:val="bottom"/>
+                  <w:hideMark/>
+                </w:tcPr>
+                <w:p>
+                  <w:pPr>
+                    <w:spacing w:after="0" w:line="240" w:lineRule="auto"/>
+                    <w:rPr>
+                      <w:rFonts w:ascii="Calibri" w:eastAsia="Times New Roman" w:hAnsi="Calibri" w:cs="Times New Roman"/>
+                      <w:color w:val="000000"/>
+                      <w:lang w:eastAsia="de-DE"/>
+                    </w:rPr>
+                  </w:pPr>
+                  <w:r>
+                    <w:rPr>
+                      <w:rFonts w:ascii="Calibri" w:eastAsia="Times New Roman" w:hAnsi="Calibri" w:cs="Times New Roman"/>
+                      <w:color w:val="000000"/>
+                      <w:lang w:eastAsia="de-DE"/>
+                    </w:rPr>
+                    <w:t>44.000,00 €</w:t>
+                  </w:r>
+                </w:p>
+              </w:tc>
+              <w:tc>
+                <w:tcPr>
+                  <w:tcW w:w="1193" w:type="dxa"/>
+                  <w:tcBorders>
+                    <w:top w:val="nil"/>
+                    <w:left w:val="nil"/>
+                    <w:bottom w:val="nil"/>
+                    <w:right w:val="nil"/>
+                  </w:tcBorders>
+                  <w:shd w:val="clear" w:color="auto" w:fill="auto"/>
+                  <w:noWrap/>
+                  <w:vAlign w:val="bottom"/>
+                  <w:hideMark/>
+                </w:tcPr>
+                <w:p>
+                  <w:pPr>
+                    <w:spacing w:after="0" w:line="240" w:lineRule="auto"/>
+                    <w:rPr>
+                      <w:rFonts w:ascii="Calibri" w:eastAsia="Times New Roman" w:hAnsi="Calibri" w:cs="Times New Roman"/>
+                      <w:color w:val="000000"/>
+                      <w:lang w:eastAsia="de-DE"/>
+                    </w:rPr>
+                  </w:pPr>
+                </w:p>
+              </w:tc>
+              <w:tc>
+                <w:tcPr>
+                  <w:tcW w:w="160" w:type="dxa"/>
+                  <w:tcBorders>
+                    <w:top w:val="nil"/>
+                    <w:left w:val="nil"/>
+                    <w:bottom w:val="nil"/>
+                    <w:right w:val="nil"/>
+                  </w:tcBorders>
+                </w:tcPr>
+                <w:p>
+                  <w:pPr>
+                    <w:spacing w:after="0" w:line="240" w:lineRule="auto"/>
+                    <w:rPr>
+                      <w:rFonts w:ascii="Calibri" w:eastAsia="Times New Roman" w:hAnsi="Calibri" w:cs="Times New Roman"/>
+                      <w:color w:val="000000"/>
+                      <w:lang w:eastAsia="de-DE"/>
+                    </w:rPr>
+                  </w:pPr>
+                </w:p>
+              </w:tc>
+            </w:tr>
+            <w:tr>
+              <w:trPr>
+                <w:trHeight w:val="300"/>
+              </w:trPr>
+              <w:tc>
+                <w:tcPr>
+                  <w:tcW w:w="1596" w:type="dxa"/>
+                  <w:tcBorders>
+                    <w:top w:val="nil"/>
+                    <w:left w:val="nil"/>
+                    <w:bottom w:val="nil"/>
+                    <w:right w:val="single" w:sz="8" w:space="0" w:color="auto"/>
+                  </w:tcBorders>
+                  <w:shd w:val="clear" w:color="auto" w:fill="auto"/>
+                  <w:noWrap/>
+                  <w:vAlign w:val="bottom"/>
+                  <w:hideMark/>
+                </w:tcPr>
+                <w:p>
+                  <w:pPr>
+                    <w:spacing w:after="0" w:line="240" w:lineRule="auto"/>
+                    <w:rPr>
+                      <w:rFonts w:ascii="Calibri" w:eastAsia="Times New Roman" w:hAnsi="Calibri" w:cs="Times New Roman"/>
+                      <w:color w:val="000000"/>
+                      <w:lang w:eastAsia="de-DE"/>
+                    </w:rPr>
+                  </w:pPr>
+                  <w:r>
+                    <w:rPr>
+                      <w:rFonts w:ascii="Calibri" w:eastAsia="Times New Roman" w:hAnsi="Calibri" w:cs="Times New Roman"/>
+                      <w:color w:val="000000"/>
+                      <w:lang w:eastAsia="de-DE"/>
+                    </w:rPr>
+                    <w:t>49.000,00 €</w:t>
+                  </w:r>
+                </w:p>
+              </w:tc>
+              <w:tc>
+                <w:tcPr>
+                  <w:tcW w:w="1193" w:type="dxa"/>
+                  <w:tcBorders>
+                    <w:top w:val="nil"/>
+                    <w:left w:val="nil"/>
+                    <w:bottom w:val="nil"/>
+                    <w:right w:val="nil"/>
+                  </w:tcBorders>
+                  <w:shd w:val="clear" w:color="auto" w:fill="auto"/>
+                  <w:noWrap/>
+                  <w:vAlign w:val="bottom"/>
+                  <w:hideMark/>
+                </w:tcPr>
+                <w:p>
+                  <w:pPr>
+                    <w:spacing w:after="0" w:line="240" w:lineRule="auto"/>
+                    <w:rPr>
+                      <w:rFonts w:ascii="Calibri" w:eastAsia="Times New Roman" w:hAnsi="Calibri" w:cs="Times New Roman"/>
+                      <w:color w:val="000000"/>
+                      <w:lang w:eastAsia="de-DE"/>
+                    </w:rPr>
+                  </w:pPr>
+                </w:p>
+              </w:tc>
+              <w:tc>
+                <w:tcPr>
+                  <w:tcW w:w="160" w:type="dxa"/>
+                  <w:tcBorders>
+                    <w:top w:val="nil"/>
+                    <w:left w:val="nil"/>
+                    <w:bottom w:val="nil"/>
+                    <w:right w:val="nil"/>
+                  </w:tcBorders>
+                </w:tcPr>
+                <w:p>
+                  <w:pPr>
+                    <w:spacing w:after="0" w:line="240" w:lineRule="auto"/>
+                    <w:rPr>
+                      <w:rFonts w:ascii="Calibri" w:eastAsia="Times New Roman" w:hAnsi="Calibri" w:cs="Times New Roman"/>
+                      <w:color w:val="000000"/>
+                      <w:lang w:eastAsia="de-DE"/>
+                    </w:rPr>
+                  </w:pPr>
+                </w:p>
+              </w:tc>
+            </w:tr>
+            <w:tr>
+              <w:trPr>
+                <w:trHeight w:val="300"/>
+              </w:trPr>
+              <w:tc>
+                <w:tcPr>
+                  <w:tcW w:w="1596" w:type="dxa"/>
+                  <w:tcBorders>
+                    <w:top w:val="nil"/>
+                    <w:left w:val="nil"/>
+                    <w:bottom w:val="nil"/>
+                    <w:right w:val="single" w:sz="8" w:space="0" w:color="auto"/>
+                  </w:tcBorders>
+                  <w:shd w:val="clear" w:color="auto" w:fill="auto"/>
+                  <w:noWrap/>
+                  <w:vAlign w:val="bottom"/>
+                  <w:hideMark/>
+                </w:tcPr>
+                <w:p>
+                  <w:pPr>
+                    <w:spacing w:after="0" w:line="240" w:lineRule="auto"/>
+                    <w:rPr>
+                      <w:rFonts w:ascii="Calibri" w:eastAsia="Times New Roman" w:hAnsi="Calibri" w:cs="Times New Roman"/>
+                      <w:color w:val="000000"/>
+                      <w:lang w:eastAsia="de-DE"/>
+                    </w:rPr>
+                  </w:pPr>
+                  <w:r>
+                    <w:rPr>
+                      <w:rFonts w:ascii="Calibri" w:eastAsia="Times New Roman" w:hAnsi="Calibri" w:cs="Times New Roman"/>
+                      <w:color w:val="000000"/>
+                      <w:lang w:eastAsia="de-DE"/>
+                    </w:rPr>
+                    <w:t> </w:t>
+                  </w:r>
+                </w:p>
+              </w:tc>
+              <w:tc>
+                <w:tcPr>
+                  <w:tcW w:w="1193" w:type="dxa"/>
+                  <w:tcBorders>
+                    <w:top w:val="nil"/>
+                    <w:left w:val="nil"/>
+                    <w:bottom w:val="nil"/>
+                    <w:right w:val="nil"/>
+                  </w:tcBorders>
+                  <w:shd w:val="clear" w:color="auto" w:fill="auto"/>
+                  <w:noWrap/>
+                  <w:vAlign w:val="bottom"/>
+                  <w:hideMark/>
+                </w:tcPr>
+                <w:p>
+                  <w:pPr>
+                    <w:spacing w:after="0" w:line="240" w:lineRule="auto"/>
+                    <w:rPr>
+                      <w:rFonts w:ascii="Calibri" w:eastAsia="Times New Roman" w:hAnsi="Calibri" w:cs="Times New Roman"/>
+                      <w:color w:val="000000"/>
+                      <w:lang w:eastAsia="de-DE"/>
+                    </w:rPr>
+                  </w:pPr>
+                  <w:r>
+                    <w:rPr>
+                      <w:rFonts w:ascii="Calibri" w:eastAsia="Times New Roman" w:hAnsi="Calibri" w:cs="Times New Roman"/>
+                      <w:color w:val="000000"/>
+                      <w:lang w:eastAsia="de-DE"/>
+                    </w:rPr>
+                    <w:t>17.800,00 €</w:t>
+                  </w:r>
+                </w:p>
+              </w:tc>
+              <w:tc>
+                <w:tcPr>
+                  <w:tcW w:w="160" w:type="dxa"/>
+                  <w:tcBorders>
+                    <w:top w:val="nil"/>
+                    <w:left w:val="nil"/>
+                    <w:bottom w:val="nil"/>
+                    <w:right w:val="nil"/>
+                  </w:tcBorders>
+                </w:tcPr>
+                <w:p>
+                  <w:pPr>
+                    <w:spacing w:after="0" w:line="240" w:lineRule="auto"/>
+                    <w:rPr>
+                      <w:rFonts w:ascii="Calibri" w:eastAsia="Times New Roman" w:hAnsi="Calibri" w:cs="Times New Roman"/>
+                      <w:color w:val="000000"/>
+                      <w:lang w:eastAsia="de-DE"/>
+                    </w:rPr>
+                  </w:pPr>
+                </w:p>
+              </w:tc>
+            </w:tr>
+          </w:tbl>
+          <w:p>
+            <w:pPr>
+              <w:rPr>
+                <w:rFonts w:ascii="Cambria Math" w:hAnsi="Cambria Math"/>
+              </w:rPr>
+            </w:pPr>
+          </w:p>
+        </w:tc>
+        <w:tc>
+          <w:tcPr>
+            <w:tcW w:w="4531" w:type="dxa"/>
+          </w:tcPr>
+          <w:p/>
+          <w:tbl>
+            <w:tblPr>
+              <w:tblW w:w="2608" w:type="dxa"/>
+              <w:tblLayout w:type="fixed"/>
+              <w:tblCellMar>
+                <w:left w:w="70" w:type="dxa"/>
+                <w:right w:w="70" w:type="dxa"/>
+              </w:tblCellMar>
+              <w:tblLook w:val="04A0" w:firstRow="1" w:lastRow="0" w:firstColumn="1" w:lastColumn="0" w:noHBand="0" w:noVBand="1"/>
+            </w:tblPr>
+            <w:tblGrid>
+              <w:gridCol w:w="1304"/>
+              <w:gridCol w:w="1304"/>
+            </w:tblGrid>
+            <w:tr>
+              <w:trPr>
+                <w:trHeight w:val="300"/>
+              </w:trPr>
+              <w:tc>
+                <w:tcPr>
+                  <w:tcW w:w="2608" w:type="dxa"/>
+                  <w:gridSpan w:val="2"/>
+                  <w:tcBorders>
+                    <w:top w:val="nil"/>
+                    <w:left w:val="nil"/>
+                    <w:bottom w:val="nil"/>
+                    <w:right w:val="nil"/>
+                  </w:tcBorders>
+                  <w:shd w:val="clear" w:color="auto" w:fill="auto"/>
+                  <w:noWrap/>
+                  <w:hideMark/>
+                </w:tcPr>
+                <w:p>
+                  <w:pPr>
+                    <w:spacing w:after="0" w:line="240" w:lineRule="auto"/>
+                    <w:jc w:val="center"/>
+                    <w:rPr>
+                      <w:rFonts w:ascii="Calibri" w:eastAsia="Times New Roman" w:hAnsi="Calibri" w:cs="Times New Roman"/>
+                      <w:color w:val="000000"/>
+                      <w:lang w:eastAsia="de-DE"/>
+                    </w:rPr>
+                  </w:pPr>
+                  <w:r>
+                    <w:rPr>
+                      <w:rFonts w:ascii="Calibri" w:eastAsia="Times New Roman" w:hAnsi="Calibri" w:cs="Times New Roman"/>
+                      <w:color w:val="000000"/>
+                      <w:lang w:eastAsia="de-DE"/>
+                    </w:rPr>
+                    <w:t>1210</w:t>
+                  </w:r>
+                </w:p>
+              </w:tc>
+            </w:tr>
+            <w:tr>
+              <w:trPr>
+                <w:trHeight w:val="315"/>
+              </w:trPr>
+              <w:tc>
+                <w:tcPr>
+                  <w:tcW w:w="1304" w:type="dxa"/>
+                  <w:tcBorders>
+                    <w:top w:val="nil"/>
+                    <w:left w:val="nil"/>
+                    <w:bottom w:val="single" w:sz="8" w:space="0" w:color="auto"/>
+                    <w:right w:val="nil"/>
+                  </w:tcBorders>
+                  <w:shd w:val="clear" w:color="auto" w:fill="auto"/>
+                  <w:noWrap/>
+                  <w:vAlign w:val="bottom"/>
+                  <w:hideMark/>
+                </w:tcPr>
+                <w:p>
+                  <w:pPr>
+                    <w:spacing w:after="0" w:line="240" w:lineRule="auto"/>
+                    <w:rPr>
+                      <w:rFonts w:ascii="Calibri" w:eastAsia="Times New Roman" w:hAnsi="Calibri" w:cs="Times New Roman"/>
+                      <w:color w:val="000000"/>
+                      <w:lang w:eastAsia="de-DE"/>
+                    </w:rPr>
+                  </w:pPr>
+                  <w:r>
+                    <w:rPr>
+                      <w:rFonts w:ascii="Calibri" w:eastAsia="Times New Roman" w:hAnsi="Calibri" w:cs="Times New Roman"/>
+                      <w:color w:val="000000"/>
+                      <w:lang w:eastAsia="de-DE"/>
+                    </w:rPr>
+                    <w:t>S</w:t>
+                  </w:r>
+                </w:p>
+              </w:tc>
+              <w:tc>
+                <w:tcPr>
+                  <w:tcW w:w="1304" w:type="dxa"/>
+                  <w:tcBorders>
+                    <w:top w:val="nil"/>
+                    <w:left w:val="nil"/>
+                    <w:bottom w:val="single" w:sz="8" w:space="0" w:color="auto"/>
+                    <w:right w:val="nil"/>
+                  </w:tcBorders>
+                  <w:shd w:val="clear" w:color="auto" w:fill="auto"/>
+                  <w:noWrap/>
+                  <w:vAlign w:val="bottom"/>
+                  <w:hideMark/>
+                </w:tcPr>
+                <w:p>
+                  <w:pPr>
+                    <w:spacing w:after="0" w:line="240" w:lineRule="auto"/>
+                    <w:jc w:val="right"/>
+                    <w:rPr>
+                      <w:rFonts w:ascii="Calibri" w:eastAsia="Times New Roman" w:hAnsi="Calibri" w:cs="Times New Roman"/>
+                      <w:color w:val="000000"/>
+                      <w:lang w:eastAsia="de-DE"/>
+                    </w:rPr>
+                  </w:pPr>
+                  <w:r>
+                    <w:rPr>
+                      <w:rFonts w:ascii="Calibri" w:eastAsia="Times New Roman" w:hAnsi="Calibri" w:cs="Times New Roman"/>
+                      <w:color w:val="000000"/>
+                      <w:lang w:eastAsia="de-DE"/>
+                    </w:rPr>
+                    <w:t>H</w:t>
+                  </w:r>
+                </w:p>
+              </w:tc>
+            </w:tr>
+            <w:tr>
+              <w:trPr>
+                <w:trHeight w:val="300"/>
+              </w:trPr>
+              <w:tc>
+                <w:tcPr>
+                  <w:tcW w:w="1304" w:type="dxa"/>
+                  <w:tcBorders>
+                    <w:top w:val="nil"/>
+                    <w:left w:val="nil"/>
+                    <w:bottom w:val="nil"/>
+                    <w:right w:val="single" w:sz="8" w:space="0" w:color="auto"/>
+                  </w:tcBorders>
+                  <w:shd w:val="clear" w:color="auto" w:fill="auto"/>
+                  <w:noWrap/>
+                  <w:vAlign w:val="bottom"/>
+                  <w:hideMark/>
+                </w:tcPr>
+                <w:p>
+                  <w:pPr>
+                    <w:spacing w:after="0" w:line="240" w:lineRule="auto"/>
+                    <w:rPr>
+                      <w:rFonts w:ascii="Calibri" w:eastAsia="Times New Roman" w:hAnsi="Calibri" w:cs="Times New Roman"/>
+                      <w:color w:val="000000"/>
+                      <w:lang w:eastAsia="de-DE"/>
+                    </w:rPr>
+                  </w:pPr>
+                  <w:r>
+                    <w:rPr>
+                      <w:rFonts w:ascii="Calibri" w:eastAsia="Times New Roman" w:hAnsi="Calibri" w:cs="Times New Roman"/>
+                      <w:color w:val="000000"/>
+                      <w:lang w:eastAsia="de-DE"/>
+                    </w:rPr>
+                    <w:t> </w:t>
+                  </w:r>
+                </w:p>
+              </w:tc>
+              <w:tc>
+                <w:tcPr>
+                  <w:tcW w:w="1304" w:type="dxa"/>
+                  <w:tcBorders>
+                    <w:top w:val="nil"/>
+                    <w:left w:val="nil"/>
+                    <w:bottom w:val="nil"/>
+                    <w:right w:val="nil"/>
+                  </w:tcBorders>
+                  <w:shd w:val="clear" w:color="auto" w:fill="auto"/>
+                  <w:noWrap/>
+                  <w:vAlign w:val="bottom"/>
+                  <w:hideMark/>
+                </w:tcPr>
+                <w:p>
+                  <w:pPr>
+                    <w:spacing w:after="0" w:line="240" w:lineRule="auto"/>
+                    <w:rPr>
+                      <w:rFonts w:ascii="Calibri" w:eastAsia="Times New Roman" w:hAnsi="Calibri" w:cs="Times New Roman"/>
+                      <w:color w:val="000000"/>
+                      <w:lang w:eastAsia="de-DE"/>
+                    </w:rPr>
+                  </w:pPr>
+                  <w:r>
+                    <w:rPr>
+                      <w:rFonts w:ascii="Calibri" w:eastAsia="Times New Roman" w:hAnsi="Calibri" w:cs="Times New Roman"/>
+                      <w:color w:val="000000"/>
+                      <w:lang w:eastAsia="de-DE"/>
+                    </w:rPr>
+                    <w:t>211.820,00 €</w:t>
+                  </w:r>
+                </w:p>
+              </w:tc>
+            </w:tr>
+            <w:tr>
+              <w:trPr>
+                <w:trHeight w:val="300"/>
+              </w:trPr>
+              <w:tc>
+                <w:tcPr>
+                  <w:tcW w:w="1304" w:type="dxa"/>
+                  <w:tcBorders>
+                    <w:top w:val="nil"/>
+                    <w:left w:val="nil"/>
+                    <w:bottom w:val="nil"/>
+                    <w:right w:val="single" w:sz="8" w:space="0" w:color="auto"/>
+                  </w:tcBorders>
+                  <w:shd w:val="clear" w:color="auto" w:fill="auto"/>
+                  <w:noWrap/>
+                  <w:vAlign w:val="bottom"/>
+                  <w:hideMark/>
+                </w:tcPr>
+                <w:p>
+                  <w:pPr>
+                    <w:spacing w:after="0" w:line="240" w:lineRule="auto"/>
+                    <w:rPr>
+                      <w:rFonts w:ascii="Calibri" w:eastAsia="Times New Roman" w:hAnsi="Calibri" w:cs="Times New Roman"/>
+                      <w:color w:val="000000"/>
+                      <w:lang w:eastAsia="de-DE"/>
+                    </w:rPr>
+                  </w:pPr>
+                  <w:r>
+                    <w:rPr>
+                      <w:rFonts w:ascii="Calibri" w:eastAsia="Times New Roman" w:hAnsi="Calibri" w:cs="Times New Roman"/>
+                      <w:color w:val="000000"/>
+                      <w:lang w:eastAsia="de-DE"/>
+                    </w:rPr>
+                    <w:t>338.436,00 €</w:t>
+                  </w:r>
+                </w:p>
+              </w:tc>
+              <w:tc>
+                <w:tcPr>
+                  <w:tcW w:w="1304" w:type="dxa"/>
+                  <w:tcBorders>
+                    <w:top w:val="nil"/>
+                    <w:left w:val="nil"/>
+                    <w:bottom w:val="nil"/>
+                    <w:right w:val="nil"/>
+                  </w:tcBorders>
+                  <w:shd w:val="clear" w:color="auto" w:fill="auto"/>
+                  <w:noWrap/>
+                  <w:vAlign w:val="bottom"/>
+                  <w:hideMark/>
+                </w:tcPr>
+                <w:p>
+                  <w:pPr>
+                    <w:spacing w:after="0" w:line="240" w:lineRule="auto"/>
+                    <w:rPr>
+                      <w:rFonts w:ascii="Calibri" w:eastAsia="Times New Roman" w:hAnsi="Calibri" w:cs="Times New Roman"/>
+                      <w:color w:val="000000"/>
+                      <w:lang w:eastAsia="de-DE"/>
+                    </w:rPr>
+                  </w:pPr>
+                </w:p>
+              </w:tc>
+            </w:tr>
+          </w:tbl>
+          <w:p>
+            <w:pPr>
+              <w:rPr>
+                <w:rFonts w:ascii="Cambria Math" w:hAnsi="Cambria Math"/>
+              </w:rPr>
+            </w:pPr>
+          </w:p>
+        </w:tc>
+      </w:tr>
+      <w:tr>
+        <w:tc>
+          <w:tcPr>
+            <w:tcW w:w="4531" w:type="dxa"/>
+          </w:tcPr>
+          <w:p/>
+          <w:tbl>
+            <w:tblPr>
+              <w:tblW w:w="2741" w:type="dxa"/>
+              <w:tblLayout w:type="fixed"/>
+              <w:tblCellMar>
+                <w:left w:w="70" w:type="dxa"/>
+                <w:right w:w="70" w:type="dxa"/>
+              </w:tblCellMar>
+              <w:tblLook w:val="04A0" w:firstRow="1" w:lastRow="0" w:firstColumn="1" w:lastColumn="0" w:noHBand="0" w:noVBand="1"/>
+            </w:tblPr>
+            <w:tblGrid>
+              <w:gridCol w:w="1304"/>
+              <w:gridCol w:w="1437"/>
+            </w:tblGrid>
+            <w:tr>
+              <w:trPr>
+                <w:trHeight w:val="300"/>
+              </w:trPr>
+              <w:tc>
+                <w:tcPr>
+                  <w:tcW w:w="2741" w:type="dxa"/>
+                  <w:gridSpan w:val="2"/>
+                  <w:tcBorders>
+                    <w:top w:val="nil"/>
+                    <w:left w:val="nil"/>
+                    <w:bottom w:val="nil"/>
+                    <w:right w:val="nil"/>
+                  </w:tcBorders>
+                  <w:shd w:val="clear" w:color="auto" w:fill="auto"/>
+                  <w:noWrap/>
+                  <w:hideMark/>
+                </w:tcPr>
+                <w:p>
+                  <w:pPr>
+                    <w:spacing w:after="0" w:line="240" w:lineRule="auto"/>
+                    <w:jc w:val="center"/>
+                    <w:rPr>
+                      <w:rFonts w:ascii="Calibri" w:eastAsia="Times New Roman" w:hAnsi="Calibri" w:cs="Times New Roman"/>
+                      <w:color w:val="000000"/>
+                      <w:lang w:eastAsia="de-DE"/>
+                    </w:rPr>
+                  </w:pPr>
+                  <w:r>
+                    <w:rPr>
+                      <w:rFonts w:ascii="Calibri" w:eastAsia="Times New Roman" w:hAnsi="Calibri" w:cs="Times New Roman"/>
+                      <w:color w:val="000000"/>
+                      <w:lang w:eastAsia="de-DE"/>
+                    </w:rPr>
+                    <w:t>1410</w:t>
+                  </w:r>
+                </w:p>
+              </w:tc>
+            </w:tr>
+            <w:tr>
+              <w:trPr>
+                <w:trHeight w:val="315"/>
+              </w:trPr>
+              <w:tc>
+                <w:tcPr>
+                  <w:tcW w:w="1304" w:type="dxa"/>
+                  <w:tcBorders>
+                    <w:top w:val="nil"/>
+                    <w:left w:val="nil"/>
+                    <w:bottom w:val="single" w:sz="8" w:space="0" w:color="auto"/>
+                    <w:right w:val="nil"/>
+                  </w:tcBorders>
+                  <w:shd w:val="clear" w:color="auto" w:fill="auto"/>
+                  <w:noWrap/>
+                  <w:vAlign w:val="bottom"/>
+                  <w:hideMark/>
+                </w:tcPr>
+                <w:p>
+                  <w:pPr>
+                    <w:spacing w:after="0" w:line="240" w:lineRule="auto"/>
+                    <w:rPr>
+                      <w:rFonts w:ascii="Calibri" w:eastAsia="Times New Roman" w:hAnsi="Calibri" w:cs="Times New Roman"/>
+                      <w:color w:val="000000"/>
+                      <w:lang w:eastAsia="de-DE"/>
+                    </w:rPr>
+                  </w:pPr>
+                  <w:r>
+                    <w:rPr>
+                      <w:rFonts w:ascii="Calibri" w:eastAsia="Times New Roman" w:hAnsi="Calibri" w:cs="Times New Roman"/>
+                      <w:color w:val="000000"/>
+                      <w:lang w:eastAsia="de-DE"/>
+                    </w:rPr>
+                    <w:t>S</w:t>
+                  </w:r>
+                </w:p>
+              </w:tc>
+              <w:tc>
+                <w:tcPr>
+                  <w:tcW w:w="1437" w:type="dxa"/>
+                  <w:tcBorders>
+                    <w:top w:val="nil"/>
+                    <w:left w:val="nil"/>
+                    <w:bottom w:val="single" w:sz="8" w:space="0" w:color="auto"/>
+                    <w:right w:val="nil"/>
+                  </w:tcBorders>
+                  <w:shd w:val="clear" w:color="auto" w:fill="auto"/>
+                  <w:noWrap/>
+                  <w:vAlign w:val="bottom"/>
+                  <w:hideMark/>
+                </w:tcPr>
+                <w:p>
+                  <w:pPr>
+                    <w:spacing w:after="0" w:line="240" w:lineRule="auto"/>
+                    <w:jc w:val="right"/>
+                    <w:rPr>
+                      <w:rFonts w:ascii="Calibri" w:eastAsia="Times New Roman" w:hAnsi="Calibri" w:cs="Times New Roman"/>
+                      <w:color w:val="000000"/>
+                      <w:lang w:eastAsia="de-DE"/>
+                    </w:rPr>
+                  </w:pPr>
+                  <w:r>
+                    <w:rPr>
+                      <w:rFonts w:ascii="Calibri" w:eastAsia="Times New Roman" w:hAnsi="Calibri" w:cs="Times New Roman"/>
+                      <w:color w:val="000000"/>
+                      <w:lang w:eastAsia="de-DE"/>
+                    </w:rPr>
+                    <w:t>H</w:t>
+                  </w:r>
+                </w:p>
+              </w:tc>
+            </w:tr>
+            <w:tr>
+              <w:trPr>
+                <w:trHeight w:val="300"/>
+              </w:trPr>
+              <w:tc>
+                <w:tcPr>
+                  <w:tcW w:w="1304" w:type="dxa"/>
+                  <w:tcBorders>
+                    <w:top w:val="nil"/>
+                    <w:left w:val="nil"/>
+                    <w:bottom w:val="nil"/>
+                    <w:right w:val="single" w:sz="8" w:space="0" w:color="auto"/>
+                  </w:tcBorders>
+                  <w:shd w:val="clear" w:color="auto" w:fill="auto"/>
+                  <w:noWrap/>
+                  <w:vAlign w:val="bottom"/>
+                  <w:hideMark/>
+                </w:tcPr>
+                <w:p>
+                  <w:pPr>
+                    <w:spacing w:after="0" w:line="240" w:lineRule="auto"/>
+                    <w:rPr>
+                      <w:rFonts w:ascii="Calibri" w:eastAsia="Times New Roman" w:hAnsi="Calibri" w:cs="Times New Roman"/>
+                      <w:color w:val="000000"/>
+                      <w:lang w:eastAsia="de-DE"/>
+                    </w:rPr>
+                  </w:pPr>
+                  <w:r>
+                    <w:rPr>
+                      <w:rFonts w:ascii="Calibri" w:eastAsia="Times New Roman" w:hAnsi="Calibri" w:cs="Times New Roman"/>
+                      <w:color w:val="000000"/>
+                      <w:lang w:eastAsia="de-DE"/>
+                    </w:rPr>
+                    <w:t>338.436,00 €</w:t>
+                  </w:r>
+                </w:p>
+              </w:tc>
+              <w:tc>
+                <w:tcPr>
+                  <w:tcW w:w="1437" w:type="dxa"/>
+                  <w:tcBorders>
+                    <w:top w:val="nil"/>
+                    <w:left w:val="nil"/>
+                    <w:bottom w:val="nil"/>
+                    <w:right w:val="nil"/>
+                  </w:tcBorders>
+                  <w:shd w:val="clear" w:color="auto" w:fill="auto"/>
+                  <w:noWrap/>
+                  <w:vAlign w:val="bottom"/>
+                  <w:hideMark/>
+                </w:tcPr>
+                <w:p>
+                  <w:pPr>
+                    <w:spacing w:after="0" w:line="240" w:lineRule="auto"/>
+                    <w:rPr>
+                      <w:rFonts w:ascii="Calibri" w:eastAsia="Times New Roman" w:hAnsi="Calibri" w:cs="Times New Roman"/>
+                      <w:color w:val="000000"/>
+                      <w:lang w:eastAsia="de-DE"/>
+                    </w:rPr>
+                  </w:pPr>
+                </w:p>
+              </w:tc>
+            </w:tr>
+            <w:tr>
+              <w:trPr>
+                <w:trHeight w:val="300"/>
+              </w:trPr>
+              <w:tc>
+                <w:tcPr>
+                  <w:tcW w:w="1304" w:type="dxa"/>
+                  <w:tcBorders>
+                    <w:top w:val="nil"/>
+                    <w:left w:val="nil"/>
+                    <w:bottom w:val="nil"/>
+                    <w:right w:val="single" w:sz="8" w:space="0" w:color="auto"/>
+                  </w:tcBorders>
+                  <w:shd w:val="clear" w:color="auto" w:fill="auto"/>
+                  <w:noWrap/>
+                  <w:vAlign w:val="bottom"/>
+                  <w:hideMark/>
+                </w:tcPr>
+                <w:p>
+                  <w:pPr>
+                    <w:spacing w:after="0" w:line="240" w:lineRule="auto"/>
+                    <w:rPr>
+                      <w:rFonts w:ascii="Calibri" w:eastAsia="Times New Roman" w:hAnsi="Calibri" w:cs="Times New Roman"/>
+                      <w:color w:val="000000"/>
+                      <w:lang w:eastAsia="de-DE"/>
+                    </w:rPr>
+                  </w:pPr>
+                  <w:r>
+                    <w:rPr>
+                      <w:rFonts w:ascii="Calibri" w:eastAsia="Times New Roman" w:hAnsi="Calibri" w:cs="Times New Roman"/>
+                      <w:color w:val="000000"/>
+                      <w:lang w:eastAsia="de-DE"/>
+                    </w:rPr>
+                    <w:t> </w:t>
+                  </w:r>
+                </w:p>
+              </w:tc>
+              <w:tc>
+                <w:tcPr>
+                  <w:tcW w:w="1437" w:type="dxa"/>
+                  <w:tcBorders>
+                    <w:top w:val="nil"/>
+                    <w:left w:val="nil"/>
+                    <w:bottom w:val="nil"/>
+                    <w:right w:val="nil"/>
+                  </w:tcBorders>
+                  <w:shd w:val="clear" w:color="auto" w:fill="auto"/>
+                  <w:noWrap/>
+                  <w:vAlign w:val="bottom"/>
+                  <w:hideMark/>
+                </w:tcPr>
+                <w:p>
+                  <w:pPr>
+                    <w:spacing w:after="0" w:line="240" w:lineRule="auto"/>
+                    <w:rPr>
+                      <w:rFonts w:ascii="Calibri" w:eastAsia="Times New Roman" w:hAnsi="Calibri" w:cs="Times New Roman"/>
+                      <w:color w:val="000000"/>
+                      <w:lang w:eastAsia="de-DE"/>
+                    </w:rPr>
+                  </w:pPr>
+                  <w:r>
+                    <w:rPr>
+                      <w:rFonts w:ascii="Calibri" w:eastAsia="Times New Roman" w:hAnsi="Calibri" w:cs="Times New Roman"/>
+                      <w:color w:val="000000"/>
+                      <w:lang w:eastAsia="de-DE"/>
+                    </w:rPr>
+                    <w:t>338.436,00 €</w:t>
+                  </w:r>
+                </w:p>
+              </w:tc>
+            </w:tr>
+          </w:tbl>
+          <w:p>
+            <w:pPr>
+              <w:rPr>
+                <w:rFonts w:ascii="Cambria Math" w:hAnsi="Cambria Math"/>
+              </w:rPr>
+            </w:pPr>
+          </w:p>
+        </w:tc>
+        <w:tc>
+          <w:tcPr>
+            <w:tcW w:w="4531" w:type="dxa"/>
+          </w:tcPr>
+          <w:p/>
+          <w:tbl>
+            <w:tblPr>
+              <w:tblW w:w="2400" w:type="dxa"/>
+              <w:tblLayout w:type="fixed"/>
+              <w:tblCellMar>
+                <w:left w:w="70" w:type="dxa"/>
+                <w:right w:w="70" w:type="dxa"/>
+              </w:tblCellMar>
+              <w:tblLook w:val="04A0" w:firstRow="1" w:lastRow="0" w:firstColumn="1" w:lastColumn="0" w:noHBand="0" w:noVBand="1"/>
+            </w:tblPr>
+            <w:tblGrid>
+              <w:gridCol w:w="1177"/>
+              <w:gridCol w:w="1223"/>
+            </w:tblGrid>
+            <w:tr>
+              <w:trPr>
+                <w:trHeight w:val="300"/>
+              </w:trPr>
+              <w:tc>
+                <w:tcPr>
+                  <w:tcW w:w="2400" w:type="dxa"/>
+                  <w:gridSpan w:val="2"/>
+                  <w:tcBorders>
+                    <w:top w:val="nil"/>
+                    <w:left w:val="nil"/>
+                    <w:bottom w:val="nil"/>
+                    <w:right w:val="nil"/>
+                  </w:tcBorders>
+                  <w:shd w:val="clear" w:color="auto" w:fill="auto"/>
+                  <w:noWrap/>
+                  <w:hideMark/>
+                </w:tcPr>
+                <w:p>
+                  <w:pPr>
+                    <w:spacing w:after="0" w:line="240" w:lineRule="auto"/>
+                    <w:jc w:val="center"/>
+                    <w:rPr>
+                      <w:rFonts w:ascii="Calibri" w:eastAsia="Times New Roman" w:hAnsi="Calibri" w:cs="Times New Roman"/>
+                      <w:color w:val="000000"/>
+                      <w:lang w:eastAsia="de-DE"/>
+                    </w:rPr>
+                  </w:pPr>
+                  <w:r>
+                    <w:rPr>
+                      <w:rFonts w:ascii="Calibri" w:eastAsia="Times New Roman" w:hAnsi="Calibri" w:cs="Times New Roman"/>
+                      <w:color w:val="000000"/>
+                      <w:lang w:eastAsia="de-DE"/>
+                    </w:rPr>
+                    <w:t>1776</w:t>
+                  </w:r>
+                </w:p>
+              </w:tc>
+            </w:tr>
+            <w:tr>
+              <w:trPr>
+                <w:trHeight w:val="315"/>
+              </w:trPr>
+              <w:tc>
+                <w:tcPr>
+                  <w:tcW w:w="1177" w:type="dxa"/>
+                  <w:tcBorders>
+                    <w:top w:val="nil"/>
+                    <w:left w:val="nil"/>
+                    <w:bottom w:val="single" w:sz="8" w:space="0" w:color="auto"/>
+                    <w:right w:val="nil"/>
+                  </w:tcBorders>
+                  <w:shd w:val="clear" w:color="auto" w:fill="auto"/>
+                  <w:noWrap/>
+                  <w:vAlign w:val="bottom"/>
+                  <w:hideMark/>
+                </w:tcPr>
+                <w:p>
+                  <w:pPr>
+                    <w:spacing w:after="0" w:line="240" w:lineRule="auto"/>
+                    <w:rPr>
+                      <w:rFonts w:ascii="Calibri" w:eastAsia="Times New Roman" w:hAnsi="Calibri" w:cs="Times New Roman"/>
+                      <w:color w:val="000000"/>
+                      <w:lang w:eastAsia="de-DE"/>
+                    </w:rPr>
+                  </w:pPr>
+                  <w:r>
+                    <w:rPr>
+                      <w:rFonts w:ascii="Calibri" w:eastAsia="Times New Roman" w:hAnsi="Calibri" w:cs="Times New Roman"/>
+                      <w:color w:val="000000"/>
+                      <w:lang w:eastAsia="de-DE"/>
+                    </w:rPr>
+                    <w:t>S</w:t>
+                  </w:r>
+                </w:p>
+              </w:tc>
+              <w:tc>
+                <w:tcPr>
+                  <w:tcW w:w="1223" w:type="dxa"/>
+                  <w:tcBorders>
+                    <w:top w:val="nil"/>
+                    <w:left w:val="nil"/>
+                    <w:bottom w:val="single" w:sz="8" w:space="0" w:color="auto"/>
+                    <w:right w:val="nil"/>
+                  </w:tcBorders>
+                  <w:shd w:val="clear" w:color="auto" w:fill="auto"/>
+                  <w:noWrap/>
+                  <w:vAlign w:val="bottom"/>
+                  <w:hideMark/>
+                </w:tcPr>
+                <w:p>
+                  <w:pPr>
+                    <w:spacing w:after="0" w:line="240" w:lineRule="auto"/>
+                    <w:jc w:val="right"/>
+                    <w:rPr>
+                      <w:rFonts w:ascii="Calibri" w:eastAsia="Times New Roman" w:hAnsi="Calibri" w:cs="Times New Roman"/>
+                      <w:color w:val="000000"/>
+                      <w:lang w:eastAsia="de-DE"/>
+                    </w:rPr>
+                  </w:pPr>
+                  <w:r>
+                    <w:rPr>
+                      <w:rFonts w:ascii="Calibri" w:eastAsia="Times New Roman" w:hAnsi="Calibri" w:cs="Times New Roman"/>
+                      <w:color w:val="000000"/>
+                      <w:lang w:eastAsia="de-DE"/>
+                    </w:rPr>
+                    <w:t>H</w:t>
+                  </w:r>
+                </w:p>
+              </w:tc>
+            </w:tr>
+            <w:tr>
+              <w:trPr>
+                <w:trHeight w:val="300"/>
+              </w:trPr>
+              <w:tc>
+                <w:tcPr>
+                  <w:tcW w:w="1177" w:type="dxa"/>
+                  <w:tcBorders>
+                    <w:top w:val="nil"/>
+                    <w:left w:val="nil"/>
+                    <w:bottom w:val="nil"/>
+                    <w:right w:val="single" w:sz="8" w:space="0" w:color="auto"/>
+                  </w:tcBorders>
+                  <w:shd w:val="clear" w:color="auto" w:fill="auto"/>
+                  <w:noWrap/>
+                  <w:vAlign w:val="bottom"/>
+                  <w:hideMark/>
+                </w:tcPr>
+                <w:p>
+                  <w:pPr>
+                    <w:spacing w:after="0" w:line="240" w:lineRule="auto"/>
+                    <w:rPr>
+                      <w:rFonts w:ascii="Calibri" w:eastAsia="Times New Roman" w:hAnsi="Calibri" w:cs="Times New Roman"/>
+                      <w:color w:val="000000"/>
+                      <w:lang w:eastAsia="de-DE"/>
+                    </w:rPr>
+                  </w:pPr>
+                  <w:r>
+                    <w:rPr>
+                      <w:rFonts w:ascii="Calibri" w:eastAsia="Times New Roman" w:hAnsi="Calibri" w:cs="Times New Roman"/>
+                      <w:color w:val="000000"/>
+                      <w:lang w:eastAsia="de-DE"/>
+                    </w:rPr>
+                    <w:t> </w:t>
+                  </w:r>
+                </w:p>
+              </w:tc>
+              <w:tc>
+                <w:tcPr>
+                  <w:tcW w:w="1223" w:type="dxa"/>
+                  <w:tcBorders>
+                    <w:top w:val="nil"/>
+                    <w:left w:val="nil"/>
+                    <w:bottom w:val="nil"/>
+                    <w:right w:val="nil"/>
+                  </w:tcBorders>
+                  <w:shd w:val="clear" w:color="auto" w:fill="auto"/>
+                  <w:noWrap/>
+                  <w:vAlign w:val="bottom"/>
+                  <w:hideMark/>
+                </w:tcPr>
+                <w:p>
+                  <w:pPr>
+                    <w:spacing w:after="0" w:line="240" w:lineRule="auto"/>
+                    <w:rPr>
+                      <w:rFonts w:ascii="Calibri" w:eastAsia="Times New Roman" w:hAnsi="Calibri" w:cs="Times New Roman"/>
+                      <w:color w:val="000000"/>
+                      <w:lang w:eastAsia="de-DE"/>
+                    </w:rPr>
+                  </w:pPr>
+                  <w:r>
+                    <w:rPr>
+                      <w:rFonts w:ascii="Calibri" w:eastAsia="Times New Roman" w:hAnsi="Calibri" w:cs="Times New Roman"/>
+                      <w:color w:val="000000"/>
+                      <w:lang w:eastAsia="de-DE"/>
+                    </w:rPr>
+                    <w:t>54.036,00 €</w:t>
+                  </w:r>
+                </w:p>
+              </w:tc>
+            </w:tr>
+          </w:tbl>
+          <w:p>
+            <w:pPr>
+              <w:rPr>
+                <w:rFonts w:ascii="Cambria Math" w:hAnsi="Cambria Math"/>
+              </w:rPr>
+            </w:pPr>
+          </w:p>
+        </w:tc>
+      </w:tr>
+      <w:tr>
+        <w:tc>
+          <w:tcPr>
+            <w:tcW w:w="4531" w:type="dxa"/>
+          </w:tcPr>
+          <w:p/>
+          <w:tbl>
+            <w:tblPr>
+              <w:tblW w:w="2400" w:type="dxa"/>
+              <w:tblLayout w:type="fixed"/>
+              <w:tblCellMar>
+                <w:left w:w="70" w:type="dxa"/>
+                <w:right w:w="70" w:type="dxa"/>
+              </w:tblCellMar>
+              <w:tblLook w:val="04A0" w:firstRow="1" w:lastRow="0" w:firstColumn="1" w:lastColumn="0" w:noHBand="0" w:noVBand="1"/>
+            </w:tblPr>
+            <w:tblGrid>
+              <w:gridCol w:w="1171"/>
+              <w:gridCol w:w="1229"/>
+            </w:tblGrid>
+            <w:tr>
+              <w:trPr>
+                <w:trHeight w:val="300"/>
+              </w:trPr>
+              <w:tc>
+                <w:tcPr>
+                  <w:tcW w:w="2400" w:type="dxa"/>
+                  <w:gridSpan w:val="2"/>
+                  <w:tcBorders>
+                    <w:top w:val="nil"/>
+                    <w:left w:val="nil"/>
+                    <w:bottom w:val="nil"/>
+                    <w:right w:val="nil"/>
+                  </w:tcBorders>
+                  <w:shd w:val="clear" w:color="auto" w:fill="auto"/>
+                  <w:noWrap/>
+                  <w:hideMark/>
+                </w:tcPr>
+                <w:p>
+                  <w:pPr>
+                    <w:spacing w:after="0" w:line="240" w:lineRule="auto"/>
+                    <w:jc w:val="center"/>
+                    <w:rPr>
+                      <w:rFonts w:ascii="Calibri" w:eastAsia="Times New Roman" w:hAnsi="Calibri" w:cs="Times New Roman"/>
+                      <w:color w:val="000000"/>
+                      <w:lang w:eastAsia="de-DE"/>
+                    </w:rPr>
+                  </w:pPr>
+                  <w:r>
+                    <w:rPr>
+                      <w:rFonts w:ascii="Calibri" w:eastAsia="Times New Roman" w:hAnsi="Calibri" w:cs="Times New Roman"/>
+                      <w:color w:val="000000"/>
+                      <w:lang w:eastAsia="de-DE"/>
+                    </w:rPr>
+                    <w:t>8400</w:t>
+                  </w:r>
+                </w:p>
+              </w:tc>
+            </w:tr>
+            <w:tr>
+              <w:trPr>
+                <w:trHeight w:val="315"/>
+              </w:trPr>
+              <w:tc>
+                <w:tcPr>
+                  <w:tcW w:w="1171" w:type="dxa"/>
+                  <w:tcBorders>
+                    <w:top w:val="nil"/>
+                    <w:left w:val="nil"/>
+                    <w:bottom w:val="single" w:sz="8" w:space="0" w:color="auto"/>
+                    <w:right w:val="nil"/>
+                  </w:tcBorders>
+                  <w:shd w:val="clear" w:color="auto" w:fill="auto"/>
+                  <w:noWrap/>
+                  <w:vAlign w:val="bottom"/>
+                  <w:hideMark/>
+                </w:tcPr>
+                <w:p>
+                  <w:pPr>
+                    <w:spacing w:after="0" w:line="240" w:lineRule="auto"/>
+                    <w:rPr>
+                      <w:rFonts w:ascii="Calibri" w:eastAsia="Times New Roman" w:hAnsi="Calibri" w:cs="Times New Roman"/>
+                      <w:color w:val="000000"/>
+                      <w:lang w:eastAsia="de-DE"/>
+                    </w:rPr>
+                  </w:pPr>
+                  <w:r>
+                    <w:rPr>
+                      <w:rFonts w:ascii="Calibri" w:eastAsia="Times New Roman" w:hAnsi="Calibri" w:cs="Times New Roman"/>
+                      <w:color w:val="000000"/>
+                      <w:lang w:eastAsia="de-DE"/>
+                    </w:rPr>
+                    <w:t>S</w:t>
+                  </w:r>
+                </w:p>
+              </w:tc>
+              <w:tc>
+                <w:tcPr>
+                  <w:tcW w:w="1229" w:type="dxa"/>
+                  <w:tcBorders>
+                    <w:top w:val="nil"/>
+                    <w:left w:val="nil"/>
+                    <w:bottom w:val="single" w:sz="8" w:space="0" w:color="auto"/>
+                    <w:right w:val="nil"/>
+                  </w:tcBorders>
+                  <w:shd w:val="clear" w:color="auto" w:fill="auto"/>
+                  <w:noWrap/>
+                  <w:vAlign w:val="bottom"/>
+                  <w:hideMark/>
+                </w:tcPr>
+                <w:p>
+                  <w:pPr>
+                    <w:spacing w:after="0" w:line="240" w:lineRule="auto"/>
+                    <w:jc w:val="right"/>
+                    <w:rPr>
+                      <w:rFonts w:ascii="Calibri" w:eastAsia="Times New Roman" w:hAnsi="Calibri" w:cs="Times New Roman"/>
+                      <w:color w:val="000000"/>
+                      <w:lang w:eastAsia="de-DE"/>
+                    </w:rPr>
+                  </w:pPr>
+                  <w:r>
+                    <w:rPr>
+                      <w:rFonts w:ascii="Calibri" w:eastAsia="Times New Roman" w:hAnsi="Calibri" w:cs="Times New Roman"/>
+                      <w:color w:val="000000"/>
+                      <w:lang w:eastAsia="de-DE"/>
+                    </w:rPr>
+                    <w:t>H</w:t>
+                  </w:r>
+                </w:p>
+              </w:tc>
+            </w:tr>
+            <w:tr>
+              <w:trPr>
+                <w:trHeight w:val="300"/>
+              </w:trPr>
+              <w:tc>
+                <w:tcPr>
+                  <w:tcW w:w="1171" w:type="dxa"/>
+                  <w:tcBorders>
+                    <w:top w:val="nil"/>
+                    <w:left w:val="nil"/>
+                    <w:bottom w:val="nil"/>
+                    <w:right w:val="single" w:sz="8" w:space="0" w:color="auto"/>
+                  </w:tcBorders>
+                  <w:shd w:val="clear" w:color="auto" w:fill="auto"/>
+                  <w:noWrap/>
+                  <w:vAlign w:val="bottom"/>
+                  <w:hideMark/>
+                </w:tcPr>
+                <w:p>
+                  <w:pPr>
+                    <w:spacing w:after="0" w:line="240" w:lineRule="auto"/>
+                    <w:rPr>
+                      <w:rFonts w:ascii="Calibri" w:eastAsia="Times New Roman" w:hAnsi="Calibri" w:cs="Times New Roman"/>
+                      <w:color w:val="000000"/>
+                      <w:lang w:eastAsia="de-DE"/>
+                    </w:rPr>
+                  </w:pPr>
+                  <w:r>
+                    <w:rPr>
+                      <w:rFonts w:ascii="Calibri" w:eastAsia="Times New Roman" w:hAnsi="Calibri" w:cs="Times New Roman"/>
+                      <w:color w:val="000000"/>
+                      <w:lang w:eastAsia="de-DE"/>
+                    </w:rPr>
+                    <w:t> </w:t>
+                  </w:r>
+                </w:p>
+              </w:tc>
+              <w:tc>
+                <w:tcPr>
+                  <w:tcW w:w="1229" w:type="dxa"/>
+                  <w:tcBorders>
+                    <w:top w:val="nil"/>
+                    <w:left w:val="nil"/>
+                    <w:bottom w:val="nil"/>
+                    <w:right w:val="nil"/>
+                  </w:tcBorders>
+                  <w:shd w:val="clear" w:color="auto" w:fill="auto"/>
+                  <w:noWrap/>
+                  <w:vAlign w:val="bottom"/>
+                  <w:hideMark/>
+                </w:tcPr>
+                <w:p>
+                  <w:pPr>
+                    <w:spacing w:after="0" w:line="240" w:lineRule="auto"/>
+                    <w:rPr>
+                      <w:rFonts w:ascii="Calibri" w:eastAsia="Times New Roman" w:hAnsi="Calibri" w:cs="Times New Roman"/>
+                      <w:color w:val="000000"/>
+                      <w:lang w:eastAsia="de-DE"/>
+                    </w:rPr>
+                  </w:pPr>
+                  <w:r>
+                    <w:rPr>
+                      <w:rFonts w:ascii="Calibri" w:eastAsia="Times New Roman" w:hAnsi="Calibri" w:cs="Times New Roman"/>
+                      <w:color w:val="000000"/>
+                      <w:lang w:eastAsia="de-DE"/>
+                    </w:rPr>
+                    <w:t>63.000,00 €</w:t>
+                  </w:r>
+                </w:p>
+              </w:tc>
+            </w:tr>
+            <w:tr>
+              <w:trPr>
+                <w:trHeight w:val="300"/>
+              </w:trPr>
+              <w:tc>
+                <w:tcPr>
+                  <w:tcW w:w="1171" w:type="dxa"/>
+                  <w:tcBorders>
+                    <w:top w:val="nil"/>
+                    <w:left w:val="nil"/>
+                    <w:bottom w:val="nil"/>
+                    <w:right w:val="single" w:sz="8" w:space="0" w:color="auto"/>
+                  </w:tcBorders>
+                  <w:shd w:val="clear" w:color="auto" w:fill="auto"/>
+                  <w:noWrap/>
+                  <w:vAlign w:val="bottom"/>
+                  <w:hideMark/>
+                </w:tcPr>
+                <w:p>
+                  <w:pPr>
+                    <w:spacing w:after="0" w:line="240" w:lineRule="auto"/>
+                    <w:rPr>
+                      <w:rFonts w:ascii="Calibri" w:eastAsia="Times New Roman" w:hAnsi="Calibri" w:cs="Times New Roman"/>
+                      <w:color w:val="000000"/>
+                      <w:lang w:eastAsia="de-DE"/>
+                    </w:rPr>
+                  </w:pPr>
+                  <w:r>
+                    <w:rPr>
+                      <w:rFonts w:ascii="Calibri" w:eastAsia="Times New Roman" w:hAnsi="Calibri" w:cs="Times New Roman"/>
+                      <w:color w:val="000000"/>
+                      <w:lang w:eastAsia="de-DE"/>
+                    </w:rPr>
+                    <w:t> </w:t>
+                  </w:r>
+                </w:p>
+              </w:tc>
+              <w:tc>
+                <w:tcPr>
+                  <w:tcW w:w="1229" w:type="dxa"/>
+                  <w:tcBorders>
+                    <w:top w:val="nil"/>
+                    <w:left w:val="nil"/>
+                    <w:bottom w:val="nil"/>
+                    <w:right w:val="nil"/>
+                  </w:tcBorders>
+                  <w:shd w:val="clear" w:color="auto" w:fill="auto"/>
+                  <w:noWrap/>
+                  <w:vAlign w:val="bottom"/>
+                  <w:hideMark/>
+                </w:tcPr>
+                <w:p>
+                  <w:pPr>
+                    <w:spacing w:after="0" w:line="240" w:lineRule="auto"/>
+                    <w:rPr>
+                      <w:rFonts w:ascii="Calibri" w:eastAsia="Times New Roman" w:hAnsi="Calibri" w:cs="Times New Roman"/>
+                      <w:color w:val="000000"/>
+                      <w:lang w:eastAsia="de-DE"/>
+                    </w:rPr>
+                  </w:pPr>
+                  <w:r>
+                    <w:rPr>
+                      <w:rFonts w:ascii="Calibri" w:eastAsia="Times New Roman" w:hAnsi="Calibri" w:cs="Times New Roman"/>
+                      <w:color w:val="000000"/>
+                      <w:lang w:eastAsia="de-DE"/>
+                    </w:rPr>
+                    <w:t>72.000,00 €</w:t>
+                  </w:r>
+                </w:p>
+              </w:tc>
+            </w:tr>
+            <w:tr>
+              <w:trPr>
+                <w:trHeight w:val="300"/>
+              </w:trPr>
+              <w:tc>
+                <w:tcPr>
+                  <w:tcW w:w="1171" w:type="dxa"/>
+                  <w:tcBorders>
+                    <w:top w:val="nil"/>
+                    <w:left w:val="nil"/>
+                    <w:bottom w:val="nil"/>
+                    <w:right w:val="single" w:sz="8" w:space="0" w:color="auto"/>
+                  </w:tcBorders>
+                  <w:shd w:val="clear" w:color="auto" w:fill="auto"/>
+                  <w:noWrap/>
+                  <w:vAlign w:val="bottom"/>
+                  <w:hideMark/>
+                </w:tcPr>
+                <w:p>
+                  <w:pPr>
+                    <w:spacing w:after="0" w:line="240" w:lineRule="auto"/>
+                    <w:rPr>
+                      <w:rFonts w:ascii="Calibri" w:eastAsia="Times New Roman" w:hAnsi="Calibri" w:cs="Times New Roman"/>
+                      <w:color w:val="000000"/>
+                      <w:lang w:eastAsia="de-DE"/>
+                    </w:rPr>
+                  </w:pPr>
+                  <w:r>
+                    <w:rPr>
+                      <w:rFonts w:ascii="Calibri" w:eastAsia="Times New Roman" w:hAnsi="Calibri" w:cs="Times New Roman"/>
+                      <w:color w:val="000000"/>
+                      <w:lang w:eastAsia="de-DE"/>
+                    </w:rPr>
+                    <w:t> </w:t>
+                  </w:r>
+                </w:p>
+              </w:tc>
+              <w:tc>
+                <w:tcPr>
+                  <w:tcW w:w="1229" w:type="dxa"/>
+                  <w:tcBorders>
+                    <w:top w:val="nil"/>
+                    <w:left w:val="nil"/>
+                    <w:bottom w:val="nil"/>
+                    <w:right w:val="nil"/>
+                  </w:tcBorders>
+                  <w:shd w:val="clear" w:color="auto" w:fill="auto"/>
+                  <w:noWrap/>
+                  <w:vAlign w:val="bottom"/>
+                  <w:hideMark/>
+                </w:tcPr>
+                <w:p>
+                  <w:pPr>
+                    <w:spacing w:after="0" w:line="240" w:lineRule="auto"/>
+                    <w:rPr>
+                      <w:rFonts w:ascii="Calibri" w:eastAsia="Times New Roman" w:hAnsi="Calibri" w:cs="Times New Roman"/>
+                      <w:color w:val="000000"/>
+                      <w:lang w:eastAsia="de-DE"/>
+                    </w:rPr>
+                  </w:pPr>
+                  <w:r>
+                    <w:rPr>
+                      <w:rFonts w:ascii="Calibri" w:eastAsia="Times New Roman" w:hAnsi="Calibri" w:cs="Times New Roman"/>
+                      <w:color w:val="000000"/>
+                      <w:lang w:eastAsia="de-DE"/>
+                    </w:rPr>
+                    <w:t>70.200,00 €</w:t>
+                  </w:r>
+                </w:p>
+              </w:tc>
+            </w:tr>
+            <w:tr>
+              <w:trPr>
+                <w:trHeight w:val="300"/>
+              </w:trPr>
+              <w:tc>
+                <w:tcPr>
+                  <w:tcW w:w="1171" w:type="dxa"/>
+                  <w:tcBorders>
+                    <w:top w:val="nil"/>
+                    <w:left w:val="nil"/>
+                    <w:bottom w:val="nil"/>
+                    <w:right w:val="single" w:sz="8" w:space="0" w:color="auto"/>
+                  </w:tcBorders>
+                  <w:shd w:val="clear" w:color="auto" w:fill="auto"/>
+                  <w:noWrap/>
+                  <w:vAlign w:val="bottom"/>
+                  <w:hideMark/>
+                </w:tcPr>
+                <w:p>
+                  <w:pPr>
+                    <w:spacing w:after="0" w:line="240" w:lineRule="auto"/>
+                    <w:rPr>
+                      <w:rFonts w:ascii="Calibri" w:eastAsia="Times New Roman" w:hAnsi="Calibri" w:cs="Times New Roman"/>
+                      <w:color w:val="000000"/>
+                      <w:lang w:eastAsia="de-DE"/>
+                    </w:rPr>
+                  </w:pPr>
+                  <w:r>
+                    <w:rPr>
+                      <w:rFonts w:ascii="Calibri" w:eastAsia="Times New Roman" w:hAnsi="Calibri" w:cs="Times New Roman"/>
+                      <w:color w:val="000000"/>
+                      <w:lang w:eastAsia="de-DE"/>
+                    </w:rPr>
+                    <w:t> </w:t>
+                  </w:r>
+                </w:p>
+              </w:tc>
+              <w:tc>
+                <w:tcPr>
+                  <w:tcW w:w="1229" w:type="dxa"/>
+                  <w:tcBorders>
+                    <w:top w:val="nil"/>
+                    <w:left w:val="nil"/>
+                    <w:bottom w:val="nil"/>
+                    <w:right w:val="nil"/>
+                  </w:tcBorders>
+                  <w:shd w:val="clear" w:color="auto" w:fill="auto"/>
+                  <w:noWrap/>
+                  <w:vAlign w:val="bottom"/>
+                  <w:hideMark/>
+                </w:tcPr>
+                <w:p>
+                  <w:pPr>
+                    <w:spacing w:after="0" w:line="240" w:lineRule="auto"/>
+                    <w:rPr>
+                      <w:rFonts w:ascii="Calibri" w:eastAsia="Times New Roman" w:hAnsi="Calibri" w:cs="Times New Roman"/>
+                      <w:color w:val="000000"/>
+                      <w:lang w:eastAsia="de-DE"/>
+                    </w:rPr>
+                  </w:pPr>
+                  <w:r>
+                    <w:rPr>
+                      <w:rFonts w:ascii="Calibri" w:eastAsia="Times New Roman" w:hAnsi="Calibri" w:cs="Times New Roman"/>
+                      <w:color w:val="000000"/>
+                      <w:lang w:eastAsia="de-DE"/>
+                    </w:rPr>
+                    <w:t>79.200,00 €</w:t>
+                  </w:r>
+                </w:p>
+              </w:tc>
+            </w:tr>
+          </w:tbl>
+          <w:p>
+            <w:pPr>
+              <w:rPr>
+                <w:rFonts w:ascii="Cambria Math" w:hAnsi="Cambria Math"/>
+              </w:rPr>
+            </w:pPr>
+          </w:p>
+        </w:tc>
+        <w:tc>
+          <w:tcPr>
+            <w:tcW w:w="4531" w:type="dxa"/>
+          </w:tcPr>
+          <w:p/>
+          <w:tbl>
+            <w:tblPr>
+              <w:tblW w:w="2400" w:type="dxa"/>
+              <w:tblLayout w:type="fixed"/>
+              <w:tblCellMar>
+                <w:left w:w="70" w:type="dxa"/>
+                <w:right w:w="70" w:type="dxa"/>
+              </w:tblCellMar>
+              <w:tblLook w:val="04A0" w:firstRow="1" w:lastRow="0" w:firstColumn="1" w:lastColumn="0" w:noHBand="0" w:noVBand="1"/>
+            </w:tblPr>
+            <w:tblGrid>
+              <w:gridCol w:w="1319"/>
+              <w:gridCol w:w="1081"/>
+            </w:tblGrid>
+            <w:tr>
+              <w:trPr>
+                <w:trHeight w:val="300"/>
+              </w:trPr>
+              <w:tc>
+                <w:tcPr>
+                  <w:tcW w:w="2400" w:type="dxa"/>
+                  <w:gridSpan w:val="2"/>
+                  <w:tcBorders>
+                    <w:top w:val="nil"/>
+                    <w:left w:val="nil"/>
+                    <w:bottom w:val="nil"/>
+                    <w:right w:val="nil"/>
+                  </w:tcBorders>
+                  <w:shd w:val="clear" w:color="auto" w:fill="auto"/>
+                  <w:noWrap/>
+                  <w:hideMark/>
+                </w:tcPr>
+                <w:p>
+                  <w:pPr>
+                    <w:spacing w:after="0" w:line="240" w:lineRule="auto"/>
+                    <w:jc w:val="center"/>
+                    <w:rPr>
+                      <w:rFonts w:ascii="Calibri" w:eastAsia="Times New Roman" w:hAnsi="Calibri" w:cs="Times New Roman"/>
+                      <w:color w:val="000000"/>
+                      <w:lang w:eastAsia="de-DE"/>
+                    </w:rPr>
+                  </w:pPr>
+                  <w:r>
+                    <w:rPr>
+                      <w:rFonts w:ascii="Calibri" w:eastAsia="Times New Roman" w:hAnsi="Calibri" w:cs="Times New Roman"/>
+                      <w:color w:val="000000"/>
+                      <w:lang w:eastAsia="de-DE"/>
+                    </w:rPr>
+                    <w:t>3980</w:t>
+                  </w:r>
+                </w:p>
+              </w:tc>
+            </w:tr>
+            <w:tr>
+              <w:trPr>
+                <w:trHeight w:val="315"/>
+              </w:trPr>
+              <w:tc>
+                <w:tcPr>
+                  <w:tcW w:w="1319" w:type="dxa"/>
+                  <w:tcBorders>
+                    <w:top w:val="nil"/>
+                    <w:left w:val="nil"/>
+                    <w:bottom w:val="single" w:sz="8" w:space="0" w:color="auto"/>
+                    <w:right w:val="nil"/>
+                  </w:tcBorders>
+                  <w:shd w:val="clear" w:color="auto" w:fill="auto"/>
+                  <w:noWrap/>
+                  <w:vAlign w:val="bottom"/>
+                  <w:hideMark/>
+                </w:tcPr>
+                <w:p>
+                  <w:pPr>
+                    <w:spacing w:after="0" w:line="240" w:lineRule="auto"/>
+                    <w:rPr>
+                      <w:rFonts w:ascii="Calibri" w:eastAsia="Times New Roman" w:hAnsi="Calibri" w:cs="Times New Roman"/>
+                      <w:color w:val="000000"/>
+                      <w:lang w:eastAsia="de-DE"/>
+                    </w:rPr>
+                  </w:pPr>
+                  <w:r>
+                    <w:rPr>
+                      <w:rFonts w:ascii="Calibri" w:eastAsia="Times New Roman" w:hAnsi="Calibri" w:cs="Times New Roman"/>
+                      <w:color w:val="000000"/>
+                      <w:lang w:eastAsia="de-DE"/>
+                    </w:rPr>
+                    <w:t>S</w:t>
+                  </w:r>
+                </w:p>
+              </w:tc>
+              <w:tc>
+                <w:tcPr>
+                  <w:tcW w:w="1081" w:type="dxa"/>
+                  <w:tcBorders>
+                    <w:top w:val="nil"/>
+                    <w:left w:val="nil"/>
+                    <w:bottom w:val="single" w:sz="8" w:space="0" w:color="auto"/>
+                    <w:right w:val="nil"/>
+                  </w:tcBorders>
+                  <w:shd w:val="clear" w:color="auto" w:fill="auto"/>
+                  <w:noWrap/>
+                  <w:vAlign w:val="bottom"/>
+                  <w:hideMark/>
+                </w:tcPr>
+                <w:p>
+                  <w:pPr>
+                    <w:spacing w:after="0" w:line="240" w:lineRule="auto"/>
+                    <w:jc w:val="right"/>
+                    <w:rPr>
+                      <w:rFonts w:ascii="Calibri" w:eastAsia="Times New Roman" w:hAnsi="Calibri" w:cs="Times New Roman"/>
+                      <w:color w:val="000000"/>
+                      <w:lang w:eastAsia="de-DE"/>
+                    </w:rPr>
+                  </w:pPr>
+                  <w:r>
+                    <w:rPr>
+                      <w:rFonts w:ascii="Calibri" w:eastAsia="Times New Roman" w:hAnsi="Calibri" w:cs="Times New Roman"/>
+                      <w:color w:val="000000"/>
+                      <w:lang w:eastAsia="de-DE"/>
+                    </w:rPr>
+                    <w:t>H</w:t>
+                  </w:r>
+                </w:p>
+              </w:tc>
+            </w:tr>
+            <w:tr>
+              <w:trPr>
+                <w:trHeight w:val="300"/>
+              </w:trPr>
+              <w:tc>
+                <w:tcPr>
+                  <w:tcW w:w="1319" w:type="dxa"/>
+                  <w:tcBorders>
+                    <w:top w:val="nil"/>
+                    <w:left w:val="nil"/>
+                    <w:bottom w:val="nil"/>
+                    <w:right w:val="single" w:sz="8" w:space="0" w:color="auto"/>
+                  </w:tcBorders>
+                  <w:shd w:val="clear" w:color="auto" w:fill="auto"/>
+                  <w:noWrap/>
+                  <w:vAlign w:val="bottom"/>
+                  <w:hideMark/>
+                </w:tcPr>
+                <w:p>
+                  <w:pPr>
+                    <w:spacing w:after="0" w:line="240" w:lineRule="auto"/>
+                    <w:rPr>
+                      <w:rFonts w:ascii="Calibri" w:eastAsia="Times New Roman" w:hAnsi="Calibri" w:cs="Times New Roman"/>
+                      <w:color w:val="000000"/>
+                      <w:lang w:eastAsia="de-DE"/>
+                    </w:rPr>
+                  </w:pPr>
+                  <w:r>
+                    <w:rPr>
+                      <w:rFonts w:ascii="Calibri" w:eastAsia="Times New Roman" w:hAnsi="Calibri" w:cs="Times New Roman"/>
+                      <w:color w:val="000000"/>
+                      <w:lang w:eastAsia="de-DE"/>
+                    </w:rPr>
+                    <w:t>17.800,00 €</w:t>
+                  </w:r>
+                </w:p>
+              </w:tc>
+              <w:tc>
+                <w:tcPr>
+                  <w:tcW w:w="1081" w:type="dxa"/>
+                  <w:tcBorders>
+                    <w:top w:val="nil"/>
+                    <w:left w:val="nil"/>
+                    <w:bottom w:val="nil"/>
+                    <w:right w:val="nil"/>
+                  </w:tcBorders>
+                  <w:shd w:val="clear" w:color="auto" w:fill="auto"/>
+                  <w:noWrap/>
+                  <w:vAlign w:val="bottom"/>
+                  <w:hideMark/>
+                </w:tcPr>
+                <w:p>
+                  <w:pPr>
+                    <w:spacing w:after="0" w:line="240" w:lineRule="auto"/>
+                    <w:rPr>
+                      <w:rFonts w:ascii="Calibri" w:eastAsia="Times New Roman" w:hAnsi="Calibri" w:cs="Times New Roman"/>
+                      <w:color w:val="000000"/>
+                      <w:lang w:eastAsia="de-DE"/>
+                    </w:rPr>
+                  </w:pPr>
+                </w:p>
+              </w:tc>
+            </w:tr>
+          </w:tbl>
+          <w:p>
+            <w:pPr>
+              <w:rPr>
+                <w:rFonts w:ascii="Cambria Math" w:hAnsi="Cambria Math"/>
+              </w:rPr>
+            </w:pPr>
+          </w:p>
+        </w:tc>
+      </w:tr>
+    </w:tbl>
     <w:p>
       <w:r>
-        <w:t>Per 1210 Bank 1 (211.820,00 €) an Forderung (</w:t>
-      </w:r>
-      <w:proofErr w:type="spellStart"/>
-      <w:r>
-        <w:t>Dirt</w:t>
-      </w:r>
-      <w:proofErr w:type="spellEnd"/>
-      <w:r>
-        <w:t xml:space="preserve"> Bikes Europe) (211.820,00 €)</w:t>
-      </w:r>
-      <w:r>
+        <w:rPr>
+          <w:rFonts w:ascii="Cambria Math" w:hAnsi="Cambria Math"/>
+        </w:rPr>
         <w:br/>
-        <w:t xml:space="preserve">Per </w:t>
-      </w:r>
-      <w:proofErr w:type="spellStart"/>
-      <w:r>
-        <w:t>Dirt</w:t>
-      </w:r>
-      <w:proofErr w:type="spellEnd"/>
-      <w:r>
-        <w:t xml:space="preserve"> Bikes Europe (211.820,00 €) an Forderung (1610 </w:t>
-      </w:r>
-      <w:proofErr w:type="spellStart"/>
-      <w:r>
-        <w:t>Verbindl</w:t>
-      </w:r>
-      <w:proofErr w:type="spellEnd"/>
-      <w:r>
-        <w:t>. Aus Lieferungen u. Leistungen) (211.820,00 €)</w:t>
-      </w:r>
-      <w:r>
-        <w:br/>
-        <w:t>Per Bank (</w:t>
-      </w:r>
-      <w:r>
-        <w:rPr>
-          <w:rStyle w:val="ofieldmonetary"/>
-        </w:rPr>
-        <w:t>33.820,00 €</w:t>
-      </w:r>
-      <w:r>
-        <w:t>) an Forderung (Vorsteuer) (</w:t>
-      </w:r>
-      <w:r>
-        <w:rPr>
-          <w:rStyle w:val="ofieldmonetary"/>
-        </w:rPr>
-        <w:t>33.820,00 €</w:t>
-      </w:r>
-      <w:r>
-        <w:t>)</w:t>
-      </w:r>
-    </w:p>
-    <w:p>
-      <w:r>
-        <w:t>Schritt „</w:t>
-      </w:r>
-      <w:r>
-        <w:t>Rechnung abschließen</w:t>
-      </w:r>
-      <w:r>
-        <w:t>“, Prozess „</w:t>
-      </w:r>
-      <w:r>
-        <w:t>Eingangsrechnung</w:t>
-      </w:r>
-      <w:r>
-        <w:t>“</w:t>
-      </w:r>
-    </w:p>
-    <w:p/>
-    <w:p>
-      <w:pPr>
-        <w:rPr>
-          <w:u w:val="single"/>
-        </w:rPr>
-      </w:pPr>
-      <w:r>
-        <w:rPr>
-          <w:u w:val="single"/>
-        </w:rPr>
-        <w:t>Verkauf</w:t>
-      </w:r>
-      <w:r>
-        <w:rPr>
-          <w:u w:val="single"/>
-        </w:rPr>
-        <w:t xml:space="preserve">: </w:t>
-      </w:r>
-    </w:p>
-    <w:p>
-      <w:r>
-        <w:t>Per Motoradverleih HAW (338.436,00 €) an 1410 Forderungen aus Lieferungen u. Leistung (338.436,00 €)</w:t>
-      </w:r>
-      <w:r>
-        <w:br/>
-        <w:t>Per Bank (</w:t>
-      </w:r>
-      <w:r>
-        <w:rPr>
-          <w:rStyle w:val="ofieldmonetary"/>
-        </w:rPr>
-        <w:t>54.036,00 €</w:t>
-      </w:r>
-      <w:r>
-        <w:t>) an Forderung (Umsatzsteuer) (</w:t>
-      </w:r>
-      <w:r>
-        <w:rPr>
-          <w:rStyle w:val="ofieldmonetary"/>
-        </w:rPr>
-        <w:t>54.036,00 €</w:t>
-      </w:r>
-      <w:r>
-        <w:t>)</w:t>
-      </w:r>
-    </w:p>
-    <w:p>
-      <w:r>
-        <w:t>Schritt „</w:t>
-      </w:r>
-      <w:r>
-        <w:t>Rechnung abschließen</w:t>
-      </w:r>
-      <w:r>
-        <w:t>“, Prozess „</w:t>
-      </w:r>
-      <w:r>
-        <w:t>Ausgangsrechnung</w:t>
-      </w:r>
-      <w:r>
-        <w:t>“</w:t>
-      </w:r>
-      <w:bookmarkStart w:id="0" w:name="_GoBack"/>
-      <w:bookmarkEnd w:id="0"/>
+      </w:r>
     </w:p>
     <w:sectPr>
       <w:pgSz w:w="11906" w:h="16838"/>
@@ -385,7 +2954,7 @@
 </file>
 
 <file path=word/styles.xml><?xml version="1.0" encoding="utf-8"?>
-<w:styles xmlns:mc="http://schemas.openxmlformats.org/markup-compatibility/2006" xmlns:r="http://schemas.openxmlformats.org/officeDocument/2006/relationships" xmlns:w="http://schemas.openxmlformats.org/wordprocessingml/2006/main" xmlns:w14="http://schemas.microsoft.com/office/word/2010/wordml" xmlns:w15="http://schemas.microsoft.com/office/word/2012/wordml" xmlns:w16se="http://schemas.microsoft.com/office/word/2015/wordml/symex" mc:Ignorable="w14 w15 w16se">
+<w:styles xmlns:mc="http://schemas.openxmlformats.org/markup-compatibility/2006" xmlns:r="http://schemas.openxmlformats.org/officeDocument/2006/relationships" xmlns:w="http://schemas.openxmlformats.org/wordprocessingml/2006/main" xmlns:w14="http://schemas.microsoft.com/office/word/2010/wordml" xmlns:w15="http://schemas.microsoft.com/office/word/2012/wordml" xmlns:w16cid="http://schemas.microsoft.com/office/word/2016/wordml/cid" xmlns:w16se="http://schemas.microsoft.com/office/word/2015/wordml/symex" mc:Ignorable="w14 w15 w16se w16cid">
   <w:docDefaults>
     <w:rPrDefault>
       <w:rPr>
@@ -401,7 +2970,7 @@
       </w:pPr>
     </w:pPrDefault>
   </w:docDefaults>
-  <w:latentStyles w:defLockedState="0" w:defUIPriority="99" w:defSemiHidden="0" w:defUnhideWhenUsed="0" w:defQFormat="0" w:count="371">
+  <w:latentStyles w:defLockedState="0" w:defUIPriority="99" w:defSemiHidden="0" w:defUnhideWhenUsed="0" w:defQFormat="0" w:count="375">
     <w:lsdException w:name="Normal" w:uiPriority="0" w:qFormat="1"/>
     <w:lsdException w:name="heading 1" w:uiPriority="9" w:qFormat="1"/>
     <w:lsdException w:name="heading 2" w:semiHidden="1" w:uiPriority="9" w:unhideWhenUsed="1" w:qFormat="1"/>
@@ -507,7 +3076,6 @@
     <w:lsdException w:name="HTML Sample" w:semiHidden="1" w:unhideWhenUsed="1"/>
     <w:lsdException w:name="HTML Typewriter" w:semiHidden="1" w:unhideWhenUsed="1"/>
     <w:lsdException w:name="HTML Variable" w:semiHidden="1" w:unhideWhenUsed="1"/>
-    <w:lsdException w:name="Normal Table" w:semiHidden="1" w:unhideWhenUsed="1"/>
     <w:lsdException w:name="annotation subject" w:semiHidden="1" w:unhideWhenUsed="1"/>
     <w:lsdException w:name="No List" w:semiHidden="1" w:unhideWhenUsed="1"/>
     <w:lsdException w:name="Outline List 1" w:semiHidden="1" w:unhideWhenUsed="1"/>
@@ -551,10 +3119,8 @@
     <w:lsdException w:name="Table Elegant" w:semiHidden="1" w:unhideWhenUsed="1"/>
     <w:lsdException w:name="Table Professional" w:semiHidden="1" w:unhideWhenUsed="1"/>
     <w:lsdException w:name="Table Subtle 1" w:semiHidden="1" w:unhideWhenUsed="1"/>
-    <w:lsdException w:name="Table Subtle 2" w:semiHidden="1" w:unhideWhenUsed="1"/>
     <w:lsdException w:name="Table Web 1" w:semiHidden="1" w:unhideWhenUsed="1"/>
     <w:lsdException w:name="Table Web 2" w:semiHidden="1" w:unhideWhenUsed="1"/>
-    <w:lsdException w:name="Table Web 3" w:semiHidden="1" w:unhideWhenUsed="1"/>
     <w:lsdException w:name="Balloon Text" w:semiHidden="1" w:unhideWhenUsed="1"/>
     <w:lsdException w:name="Table Grid" w:uiPriority="59"/>
     <w:lsdException w:name="Table Theme" w:semiHidden="1" w:unhideWhenUsed="1"/>
@@ -773,6 +3339,10 @@
     <w:lsdException w:name="List Table 5 Dark Accent 6" w:uiPriority="50"/>
     <w:lsdException w:name="List Table 6 Colorful Accent 6" w:uiPriority="51"/>
     <w:lsdException w:name="List Table 7 Colorful Accent 6" w:uiPriority="52"/>
+    <w:lsdException w:name="Mention" w:semiHidden="1" w:unhideWhenUsed="1"/>
+    <w:lsdException w:name="Smart Hyperlink" w:semiHidden="1" w:unhideWhenUsed="1"/>
+    <w:lsdException w:name="Hashtag" w:semiHidden="1" w:unhideWhenUsed="1"/>
+    <w:lsdException w:name="Unresolved Mention" w:semiHidden="1" w:unhideWhenUsed="1"/>
   </w:latentStyles>
   <w:style w:type="paragraph" w:default="1" w:styleId="Standard">
     <w:name w:val="Normal"/>
@@ -888,6 +3458,25 @@
       <w:ind w:left="720"/>
       <w:contextualSpacing/>
     </w:pPr>
+  </w:style>
+  <w:style w:type="table" w:styleId="Tabellenraster">
+    <w:name w:val="Table Grid"/>
+    <w:basedOn w:val="NormaleTabelle"/>
+    <w:uiPriority w:val="59"/>
+    <w:rsid w:val="005D6A7C"/>
+    <w:pPr>
+      <w:spacing w:after="0" w:line="240" w:lineRule="auto"/>
+    </w:pPr>
+    <w:tblPr>
+      <w:tblBorders>
+        <w:top w:val="single" w:sz="4" w:space="0" w:color="auto"/>
+        <w:left w:val="single" w:sz="4" w:space="0" w:color="auto"/>
+        <w:bottom w:val="single" w:sz="4" w:space="0" w:color="auto"/>
+        <w:right w:val="single" w:sz="4" w:space="0" w:color="auto"/>
+        <w:insideH w:val="single" w:sz="4" w:space="0" w:color="auto"/>
+        <w:insideV w:val="single" w:sz="4" w:space="0" w:color="auto"/>
+      </w:tblBorders>
+    </w:tblPr>
   </w:style>
 </w:styles>
 </file>

</xml_diff>

<commit_message>
Deleted project folder for task 5, moved to another repo
</commit_message>
<xml_diff>
--- a/BW2/Aufgabe 3/BW2 Praktikum 3.docx
+++ b/BW2/Aufgabe 3/BW2 Praktikum 3.docx
@@ -72,7 +72,7 @@
           <w:sz w:val="36"/>
           <w:szCs w:val="36"/>
         </w:rPr>
-        <w:t>2</w:t>
+        <w:t>3</w:t>
       </w:r>
       <w:r>
         <w:rPr>
@@ -128,14 +128,28 @@
           <w:sz w:val="36"/>
           <w:szCs w:val="36"/>
         </w:rPr>
-        <w:t>15</w:t>
+        <w:t>05</w:t>
       </w:r>
       <w:r>
         <w:rPr>
           <w:sz w:val="36"/>
           <w:szCs w:val="36"/>
         </w:rPr>
-        <w:t>.11.2018</w:t>
+        <w:t>.1</w:t>
+      </w:r>
+      <w:r>
+        <w:rPr>
+          <w:sz w:val="36"/>
+          <w:szCs w:val="36"/>
+        </w:rPr>
+        <w:t>2</w:t>
+      </w:r>
+      <w:r>
+        <w:rPr>
+          <w:sz w:val="36"/>
+          <w:szCs w:val="36"/>
+        </w:rPr>
+        <w:t>.2018</w:t>
       </w:r>
     </w:p>
     <w:p>
@@ -149,8 +163,6 @@
       <w:r>
         <w:br w:type="page"/>
       </w:r>
-      <w:bookmarkStart w:id="0" w:name="_GoBack"/>
-      <w:bookmarkEnd w:id="0"/>
     </w:p>
     <w:p>
       <w:pPr>
@@ -161,262 +173,427 @@
         <w:t>Aufgabe 5</w:t>
       </w:r>
     </w:p>
+    <w:p/>
+    <w:p/>
+    <w:p/>
+    <w:p/>
     <w:p>
       <w:pPr>
         <w:rPr>
-          <w:u w:val="single"/>
+          <w:rFonts w:asciiTheme="majorHAnsi" w:eastAsiaTheme="majorEastAsia" w:hAnsiTheme="majorHAnsi" w:cstheme="majorBidi"/>
+          <w:color w:val="365F91" w:themeColor="accent1" w:themeShade="BF"/>
+          <w:sz w:val="32"/>
+          <w:szCs w:val="32"/>
         </w:rPr>
       </w:pPr>
       <w:r>
-        <w:br/>
-      </w:r>
-      <w:r>
-        <w:rPr>
-          <w:u w:val="single"/>
-        </w:rPr>
-        <w:t>Legende:</w:t>
+        <w:br w:type="page"/>
       </w:r>
     </w:p>
     <w:p>
       <w:pPr>
-        <w:rPr>
-          <w:rFonts w:ascii="Cambria Math" w:hAnsi="Cambria Math"/>
-        </w:rPr>
+        <w:pStyle w:val="berschrift1"/>
       </w:pPr>
-      <w:r>
-        <w:t xml:space="preserve">1016 </w:t>
-      </w:r>
-      <w:r>
-        <w:rPr>
-          <w:rFonts w:ascii="Cambria Math" w:hAnsi="Cambria Math"/>
-        </w:rPr>
-        <w:t xml:space="preserve">≙ </w:t>
-      </w:r>
-      <w:r>
-        <w:rPr>
-          <w:rFonts w:ascii="Cambria Math" w:hAnsi="Cambria Math"/>
-        </w:rPr>
-        <w:t xml:space="preserve">1610 </w:t>
-      </w:r>
-      <w:proofErr w:type="spellStart"/>
-      <w:r>
-        <w:rPr>
-          <w:rFonts w:ascii="Cambria Math" w:hAnsi="Cambria Math"/>
-        </w:rPr>
-        <w:t>Verbindl</w:t>
-      </w:r>
-      <w:proofErr w:type="spellEnd"/>
-      <w:r>
-        <w:rPr>
-          <w:rFonts w:ascii="Cambria Math" w:hAnsi="Cambria Math"/>
-        </w:rPr>
-        <w:t>. aus Lieferungen u. Leistungen</w:t>
-      </w:r>
-      <w:r>
-        <w:rPr>
-          <w:rFonts w:ascii="Cambria Math" w:hAnsi="Cambria Math"/>
-        </w:rPr>
-        <w:br/>
-      </w:r>
-      <w:r>
-        <w:t xml:space="preserve">1576 </w:t>
-      </w:r>
-      <w:r>
-        <w:rPr>
-          <w:rFonts w:ascii="Cambria Math" w:hAnsi="Cambria Math"/>
-        </w:rPr>
-        <w:t>≙</w:t>
-      </w:r>
-      <w:r>
-        <w:rPr>
-          <w:rFonts w:ascii="Cambria Math" w:hAnsi="Cambria Math"/>
-        </w:rPr>
-        <w:t xml:space="preserve"> </w:t>
-      </w:r>
-      <w:r>
-        <w:rPr>
-          <w:rFonts w:ascii="Cambria Math" w:hAnsi="Cambria Math"/>
-        </w:rPr>
-        <w:t>1576 Abziehbare Vorsteuer 19%</w:t>
-      </w:r>
-      <w:r>
-        <w:rPr>
-          <w:rFonts w:ascii="Cambria Math" w:hAnsi="Cambria Math"/>
-        </w:rPr>
-        <w:br/>
-        <w:t xml:space="preserve">3400 </w:t>
-      </w:r>
-      <w:r>
-        <w:rPr>
-          <w:rFonts w:ascii="Cambria Math" w:hAnsi="Cambria Math"/>
-        </w:rPr>
-        <w:t>≙</w:t>
-      </w:r>
-      <w:r>
-        <w:rPr>
-          <w:rFonts w:ascii="Cambria Math" w:hAnsi="Cambria Math"/>
-        </w:rPr>
-        <w:t xml:space="preserve"> </w:t>
-      </w:r>
-      <w:r>
-        <w:rPr>
-          <w:rFonts w:ascii="Cambria Math" w:hAnsi="Cambria Math"/>
-        </w:rPr>
-        <w:t>3400 Wareneingang 19% Vorsteuer</w:t>
-      </w:r>
-      <w:r>
-        <w:rPr>
-          <w:rFonts w:ascii="Cambria Math" w:hAnsi="Cambria Math"/>
-        </w:rPr>
-        <w:br/>
-        <w:t xml:space="preserve">1210 </w:t>
-      </w:r>
-      <w:r>
-        <w:rPr>
-          <w:rFonts w:ascii="Cambria Math" w:hAnsi="Cambria Math"/>
-        </w:rPr>
-        <w:t>≙</w:t>
-      </w:r>
-      <w:r>
-        <w:rPr>
-          <w:rFonts w:ascii="Cambria Math" w:hAnsi="Cambria Math"/>
-        </w:rPr>
-        <w:t xml:space="preserve"> </w:t>
-      </w:r>
-      <w:r>
-        <w:rPr>
-          <w:rFonts w:ascii="Cambria Math" w:hAnsi="Cambria Math"/>
-        </w:rPr>
-        <w:t>1210 Bank 1</w:t>
-      </w:r>
-      <w:r>
-        <w:rPr>
-          <w:rFonts w:ascii="Cambria Math" w:hAnsi="Cambria Math"/>
-        </w:rPr>
-        <w:br/>
-        <w:t xml:space="preserve">1410 </w:t>
-      </w:r>
-      <w:r>
-        <w:rPr>
-          <w:rFonts w:ascii="Cambria Math" w:hAnsi="Cambria Math"/>
-        </w:rPr>
-        <w:t>≙</w:t>
-      </w:r>
-      <w:r>
-        <w:rPr>
-          <w:rFonts w:ascii="Cambria Math" w:hAnsi="Cambria Math"/>
-        </w:rPr>
-        <w:t xml:space="preserve"> </w:t>
-      </w:r>
-      <w:r>
-        <w:rPr>
-          <w:rFonts w:ascii="Cambria Math" w:hAnsi="Cambria Math"/>
-        </w:rPr>
-        <w:t xml:space="preserve">1410 Forderungen aus Lieferungen </w:t>
-      </w:r>
-      <w:proofErr w:type="spellStart"/>
-      <w:r>
-        <w:rPr>
-          <w:rFonts w:ascii="Cambria Math" w:hAnsi="Cambria Math"/>
-        </w:rPr>
-        <w:t>u.Leistung</w:t>
-      </w:r>
-      <w:proofErr w:type="spellEnd"/>
-      <w:r>
-        <w:rPr>
-          <w:rFonts w:ascii="Cambria Math" w:hAnsi="Cambria Math"/>
-        </w:rPr>
-        <w:br/>
-      </w:r>
-      <w:r>
-        <w:rPr>
-          <w:rFonts w:ascii="Cambria Math" w:hAnsi="Cambria Math"/>
-        </w:rPr>
-        <w:t xml:space="preserve">1776 </w:t>
-      </w:r>
-      <w:r>
-        <w:rPr>
-          <w:rFonts w:ascii="Cambria Math" w:hAnsi="Cambria Math"/>
-        </w:rPr>
-        <w:t>≙</w:t>
-      </w:r>
-      <w:r>
-        <w:rPr>
-          <w:rFonts w:ascii="Cambria Math" w:hAnsi="Cambria Math"/>
-        </w:rPr>
-        <w:t xml:space="preserve"> </w:t>
-      </w:r>
-      <w:r>
-        <w:rPr>
-          <w:rFonts w:ascii="Cambria Math" w:hAnsi="Cambria Math"/>
-        </w:rPr>
-        <w:t>1776 Umsatzsteuer 19</w:t>
-      </w:r>
-      <w:r>
-        <w:rPr>
-          <w:rFonts w:ascii="Cambria Math" w:hAnsi="Cambria Math"/>
-        </w:rPr>
-        <w:br/>
-        <w:t xml:space="preserve">8400 </w:t>
-      </w:r>
-      <w:r>
-        <w:rPr>
-          <w:rFonts w:ascii="Cambria Math" w:hAnsi="Cambria Math"/>
-        </w:rPr>
-        <w:t>≙</w:t>
-      </w:r>
-      <w:r>
-        <w:rPr>
-          <w:rFonts w:ascii="Cambria Math" w:hAnsi="Cambria Math"/>
-        </w:rPr>
-        <w:t xml:space="preserve"> </w:t>
-      </w:r>
-      <w:r>
-        <w:rPr>
-          <w:rFonts w:ascii="Cambria Math" w:hAnsi="Cambria Math"/>
-        </w:rPr>
-        <w:t xml:space="preserve">8400 Erlöse 19% </w:t>
-      </w:r>
-      <w:proofErr w:type="spellStart"/>
-      <w:r>
-        <w:rPr>
-          <w:rFonts w:ascii="Cambria Math" w:hAnsi="Cambria Math"/>
-        </w:rPr>
-        <w:t>USt</w:t>
-      </w:r>
-      <w:proofErr w:type="spellEnd"/>
-      <w:r>
-        <w:rPr>
-          <w:rFonts w:ascii="Cambria Math" w:hAnsi="Cambria Math"/>
-        </w:rPr>
-        <w:br/>
-        <w:t xml:space="preserve">3980 </w:t>
-      </w:r>
-      <w:r>
-        <w:rPr>
-          <w:rFonts w:ascii="Cambria Math" w:hAnsi="Cambria Math"/>
-        </w:rPr>
-        <w:t>≙</w:t>
-      </w:r>
-      <w:r>
-        <w:rPr>
-          <w:rFonts w:ascii="Cambria Math" w:hAnsi="Cambria Math"/>
-        </w:rPr>
-        <w:t xml:space="preserve"> </w:t>
-      </w:r>
-      <w:r>
-        <w:rPr>
-          <w:rFonts w:ascii="Cambria Math" w:hAnsi="Cambria Math"/>
-        </w:rPr>
-        <w:t>3980 Bestand Waren</w:t>
-      </w:r>
     </w:p>
     <w:p>
       <w:pPr>
         <w:rPr>
-          <w:rFonts w:ascii="Cambria Math" w:hAnsi="Cambria Math"/>
+          <w:u w:val="single"/>
         </w:rPr>
       </w:pPr>
+      <w:r>
+        <w:rPr>
+          <w:u w:val="single"/>
+        </w:rPr>
+        <w:t>Geschäftsvorfälle</w:t>
+      </w:r>
+      <w:r>
+        <w:rPr>
+          <w:u w:val="single"/>
+        </w:rPr>
+        <w:t>:</w:t>
+      </w:r>
+    </w:p>
+    <w:p>
+      <w:pPr>
+        <w:rPr>
+          <w:rFonts w:ascii="Cambria Math" w:hAnsi="Cambria Math"/>
+        </w:rPr>
+      </w:pPr>
+      <w:r>
+        <w:rPr>
+          <w:rFonts w:ascii="Cambria Math" w:hAnsi="Cambria Math"/>
+        </w:rPr>
+        <w:t xml:space="preserve">1610 </w:t>
+      </w:r>
+      <w:proofErr w:type="spellStart"/>
+      <w:r>
+        <w:rPr>
+          <w:rFonts w:ascii="Cambria Math" w:hAnsi="Cambria Math"/>
+        </w:rPr>
+        <w:t>Verbindl</w:t>
+      </w:r>
+      <w:proofErr w:type="spellEnd"/>
+      <w:r>
+        <w:rPr>
+          <w:rFonts w:ascii="Cambria Math" w:hAnsi="Cambria Math"/>
+        </w:rPr>
+        <w:t>. aus Lieferungen u. Leistungen</w:t>
+      </w:r>
+      <w:r>
+        <w:rPr>
+          <w:rFonts w:ascii="Cambria Math" w:hAnsi="Cambria Math"/>
+        </w:rPr>
+        <w:br/>
+        <w:t>1) 211.820€ Zahlungsbedingungen des Lieferanten</w:t>
+      </w:r>
+      <w:r>
+        <w:rPr>
+          <w:rFonts w:ascii="Cambria Math" w:hAnsi="Cambria Math"/>
+        </w:rPr>
+        <w:br/>
+        <w:t xml:space="preserve">2) 211.820€ </w:t>
+      </w:r>
+      <w:proofErr w:type="spellStart"/>
+      <w:r>
+        <w:rPr>
+          <w:rFonts w:ascii="Cambria Math" w:hAnsi="Cambria Math"/>
+        </w:rPr>
+        <w:t>Eingangsrechngung</w:t>
+      </w:r>
+      <w:proofErr w:type="spellEnd"/>
+    </w:p>
+    <w:p>
+      <w:pPr>
+        <w:rPr>
+          <w:rFonts w:ascii="Cambria Math" w:hAnsi="Cambria Math"/>
+        </w:rPr>
+      </w:pPr>
+      <w:r>
+        <w:rPr>
+          <w:rFonts w:ascii="Cambria Math" w:hAnsi="Cambria Math"/>
+        </w:rPr>
+        <w:br/>
+      </w:r>
+      <w:r>
+        <w:rPr>
+          <w:rFonts w:ascii="Cambria Math" w:hAnsi="Cambria Math"/>
+        </w:rPr>
+        <w:t>1576 Abziehbare Vorsteuer 19%</w:t>
+      </w:r>
+      <w:r>
+        <w:rPr>
+          <w:rFonts w:ascii="Cambria Math" w:hAnsi="Cambria Math"/>
+        </w:rPr>
+        <w:br/>
+        <w:t>1)</w:t>
+      </w:r>
+    </w:p>
+    <w:p>
+      <w:pPr>
+        <w:rPr>
+          <w:rFonts w:ascii="Cambria Math" w:hAnsi="Cambria Math"/>
+        </w:rPr>
+      </w:pPr>
+      <w:r>
+        <w:rPr>
+          <w:rFonts w:ascii="Cambria Math" w:hAnsi="Cambria Math"/>
+        </w:rPr>
+        <w:br/>
+      </w:r>
+      <w:r>
+        <w:rPr>
+          <w:rFonts w:ascii="Cambria Math" w:hAnsi="Cambria Math"/>
+        </w:rPr>
+        <w:t>3400 Wareneingang 19% Vorsteuer</w:t>
+      </w:r>
+      <w:r>
+        <w:rPr>
+          <w:rFonts w:ascii="Cambria Math" w:hAnsi="Cambria Math"/>
+        </w:rPr>
+        <w:br/>
+        <w:t>1) 40.000€ Enduro 550</w:t>
+      </w:r>
+      <w:r>
+        <w:rPr>
+          <w:rFonts w:ascii="Cambria Math" w:hAnsi="Cambria Math"/>
+        </w:rPr>
+        <w:br/>
+        <w:t xml:space="preserve">2) </w:t>
+      </w:r>
+      <w:r>
+        <w:rPr>
+          <w:rFonts w:ascii="Cambria Math" w:hAnsi="Cambria Math"/>
+        </w:rPr>
+        <w:t>4</w:t>
+      </w:r>
+      <w:r>
+        <w:rPr>
+          <w:rFonts w:ascii="Cambria Math" w:hAnsi="Cambria Math"/>
+        </w:rPr>
+        <w:t>5</w:t>
+      </w:r>
+      <w:r>
+        <w:rPr>
+          <w:rFonts w:ascii="Cambria Math" w:hAnsi="Cambria Math"/>
+        </w:rPr>
+        <w:t>.000€ Enduro 550</w:t>
+      </w:r>
+      <w:r>
+        <w:rPr>
+          <w:rFonts w:ascii="Cambria Math" w:hAnsi="Cambria Math"/>
+        </w:rPr>
+        <w:br/>
+      </w:r>
+      <w:r>
+        <w:rPr>
+          <w:rFonts w:ascii="Cambria Math" w:hAnsi="Cambria Math"/>
+        </w:rPr>
+        <w:t xml:space="preserve">3) </w:t>
+      </w:r>
+      <w:r>
+        <w:rPr>
+          <w:rFonts w:ascii="Cambria Math" w:hAnsi="Cambria Math"/>
+        </w:rPr>
+        <w:t>4</w:t>
+      </w:r>
+      <w:r>
+        <w:rPr>
+          <w:rFonts w:ascii="Cambria Math" w:hAnsi="Cambria Math"/>
+        </w:rPr>
+        <w:t>4</w:t>
+      </w:r>
+      <w:r>
+        <w:rPr>
+          <w:rFonts w:ascii="Cambria Math" w:hAnsi="Cambria Math"/>
+        </w:rPr>
+        <w:t>.000€ Enduro 550</w:t>
+      </w:r>
+      <w:r>
+        <w:rPr>
+          <w:rFonts w:ascii="Cambria Math" w:hAnsi="Cambria Math"/>
+        </w:rPr>
+        <w:br/>
+      </w:r>
+      <w:r>
+        <w:rPr>
+          <w:rFonts w:ascii="Cambria Math" w:hAnsi="Cambria Math"/>
+        </w:rPr>
+        <w:t xml:space="preserve">4) </w:t>
+      </w:r>
+      <w:r>
+        <w:rPr>
+          <w:rFonts w:ascii="Cambria Math" w:hAnsi="Cambria Math"/>
+        </w:rPr>
+        <w:t>4</w:t>
+      </w:r>
+      <w:r>
+        <w:rPr>
+          <w:rFonts w:ascii="Cambria Math" w:hAnsi="Cambria Math"/>
+        </w:rPr>
+        <w:t>9</w:t>
+      </w:r>
+      <w:r>
+        <w:rPr>
+          <w:rFonts w:ascii="Cambria Math" w:hAnsi="Cambria Math"/>
+        </w:rPr>
+        <w:t>.000€ Enduro 550</w:t>
+      </w:r>
+      <w:r>
+        <w:rPr>
+          <w:rFonts w:ascii="Cambria Math" w:hAnsi="Cambria Math"/>
+        </w:rPr>
+        <w:br/>
+        <w:t>5) 17.800€ Lagerbestandsveränderung</w:t>
+      </w:r>
+    </w:p>
+    <w:p>
+      <w:pPr>
+        <w:rPr>
+          <w:rFonts w:ascii="Cambria Math" w:hAnsi="Cambria Math"/>
+        </w:rPr>
+      </w:pPr>
+      <w:r>
+        <w:rPr>
+          <w:rFonts w:ascii="Cambria Math" w:hAnsi="Cambria Math"/>
+        </w:rPr>
+        <w:br/>
+      </w:r>
+      <w:r>
+        <w:rPr>
+          <w:rFonts w:ascii="Cambria Math" w:hAnsi="Cambria Math"/>
+        </w:rPr>
+        <w:t>1210 Bank 1</w:t>
+      </w:r>
+      <w:r>
+        <w:rPr>
+          <w:rFonts w:ascii="Cambria Math" w:hAnsi="Cambria Math"/>
+        </w:rPr>
+        <w:br/>
+        <w:t xml:space="preserve">1) 211.820€ Zahlung an </w:t>
+      </w:r>
+      <w:proofErr w:type="spellStart"/>
+      <w:r>
+        <w:rPr>
+          <w:rFonts w:ascii="Cambria Math" w:hAnsi="Cambria Math"/>
+        </w:rPr>
+        <w:t>Dirt</w:t>
+      </w:r>
+      <w:proofErr w:type="spellEnd"/>
+      <w:r>
+        <w:rPr>
+          <w:rFonts w:ascii="Cambria Math" w:hAnsi="Cambria Math"/>
+        </w:rPr>
+        <w:t xml:space="preserve"> Bikes Europe</w:t>
+      </w:r>
+      <w:r>
+        <w:rPr>
+          <w:rFonts w:ascii="Cambria Math" w:hAnsi="Cambria Math"/>
+        </w:rPr>
+        <w:br/>
+        <w:t>2) 338.436€  Zahlung von Motorradverleih HAW</w:t>
+      </w:r>
+    </w:p>
+    <w:p>
+      <w:pPr>
+        <w:rPr>
+          <w:rFonts w:ascii="Cambria Math" w:hAnsi="Cambria Math"/>
+        </w:rPr>
+      </w:pPr>
+      <w:r>
+        <w:rPr>
+          <w:rFonts w:ascii="Cambria Math" w:hAnsi="Cambria Math"/>
+        </w:rPr>
+        <w:br/>
+      </w:r>
+      <w:r>
+        <w:rPr>
+          <w:rFonts w:ascii="Cambria Math" w:hAnsi="Cambria Math"/>
+        </w:rPr>
+        <w:t xml:space="preserve">1410 Forderungen aus Lieferungen </w:t>
+      </w:r>
+      <w:proofErr w:type="spellStart"/>
+      <w:r>
+        <w:rPr>
+          <w:rFonts w:ascii="Cambria Math" w:hAnsi="Cambria Math"/>
+        </w:rPr>
+        <w:t>u.Leistung</w:t>
+      </w:r>
+      <w:proofErr w:type="spellEnd"/>
+      <w:r>
+        <w:rPr>
+          <w:rFonts w:ascii="Cambria Math" w:hAnsi="Cambria Math"/>
+        </w:rPr>
+        <w:br/>
+        <w:t>1)</w:t>
+      </w:r>
+    </w:p>
+    <w:p>
+      <w:pPr>
+        <w:rPr>
+          <w:rFonts w:ascii="Cambria Math" w:hAnsi="Cambria Math"/>
+        </w:rPr>
+      </w:pPr>
+      <w:r>
+        <w:rPr>
+          <w:rFonts w:ascii="Cambria Math" w:hAnsi="Cambria Math"/>
+        </w:rPr>
+        <w:br/>
+      </w:r>
+      <w:r>
+        <w:rPr>
+          <w:rFonts w:ascii="Cambria Math" w:hAnsi="Cambria Math"/>
+        </w:rPr>
+        <w:t>1776 Umsatzsteuer 19</w:t>
+      </w:r>
+      <w:r>
+        <w:rPr>
+          <w:rFonts w:ascii="Cambria Math" w:hAnsi="Cambria Math"/>
+        </w:rPr>
+        <w:br/>
+        <w:t>1)</w:t>
+      </w:r>
+    </w:p>
+    <w:p>
+      <w:pPr>
+        <w:rPr>
+          <w:rFonts w:ascii="Cambria Math" w:hAnsi="Cambria Math"/>
+        </w:rPr>
+      </w:pPr>
+      <w:r>
+        <w:rPr>
+          <w:rFonts w:ascii="Cambria Math" w:hAnsi="Cambria Math"/>
+        </w:rPr>
+        <w:br/>
+      </w:r>
+      <w:r>
+        <w:rPr>
+          <w:rFonts w:ascii="Cambria Math" w:hAnsi="Cambria Math"/>
+        </w:rPr>
+        <w:t xml:space="preserve">8400 Erlöse 19% </w:t>
+      </w:r>
+      <w:proofErr w:type="spellStart"/>
+      <w:r>
+        <w:rPr>
+          <w:rFonts w:ascii="Cambria Math" w:hAnsi="Cambria Math"/>
+        </w:rPr>
+        <w:t>USt</w:t>
+      </w:r>
+      <w:proofErr w:type="spellEnd"/>
+      <w:r>
+        <w:rPr>
+          <w:rFonts w:ascii="Cambria Math" w:hAnsi="Cambria Math"/>
+        </w:rPr>
+        <w:br/>
+        <w:t>1)</w:t>
+      </w:r>
+    </w:p>
+    <w:p>
+      <w:pPr>
+        <w:rPr>
+          <w:rFonts w:ascii="Cambria Math" w:hAnsi="Cambria Math"/>
+        </w:rPr>
+      </w:pPr>
+      <w:r>
+        <w:rPr>
+          <w:rFonts w:ascii="Cambria Math" w:hAnsi="Cambria Math"/>
+        </w:rPr>
+        <w:br/>
+      </w:r>
+      <w:r>
+        <w:rPr>
+          <w:rFonts w:ascii="Cambria Math" w:hAnsi="Cambria Math"/>
+        </w:rPr>
+        <w:t>3980 Bestand Waren</w:t>
+      </w:r>
+      <w:r>
+        <w:rPr>
+          <w:rFonts w:ascii="Cambria Math" w:hAnsi="Cambria Math"/>
+        </w:rPr>
+        <w:br/>
+        <w:t>1)</w:t>
+      </w:r>
+    </w:p>
+    <w:p>
+      <w:r>
+        <w:br w:type="page"/>
+      </w:r>
+    </w:p>
+    <w:p>
+      <w:pPr>
+        <w:rPr>
+          <w:rFonts w:ascii="Cambria Math" w:hAnsi="Cambria Math"/>
+        </w:rPr>
+      </w:pPr>
+    </w:p>
+    <w:p>
+      <w:pPr>
+        <w:rPr>
+          <w:rFonts w:ascii="Cambria Math" w:hAnsi="Cambria Math"/>
+        </w:rPr>
+      </w:pPr>
+      <w:bookmarkStart w:id="0" w:name="_GoBack"/>
+      <w:bookmarkEnd w:id="0"/>
     </w:p>
     <w:p>
       <w:pPr>
@@ -459,7 +636,7 @@
           </w:tcPr>
           <w:tbl>
             <w:tblPr>
-              <w:tblW w:w="2608" w:type="dxa"/>
+              <w:tblW w:w="3156" w:type="dxa"/>
               <w:tblLayout w:type="fixed"/>
               <w:tblCellMar>
                 <w:left w:w="70" w:type="dxa"/>
@@ -468,8 +645,8 @@
               <w:tblLook w:val="04A0" w:firstRow="1" w:lastRow="0" w:firstColumn="1" w:lastColumn="0" w:noHBand="0" w:noVBand="1"/>
             </w:tblPr>
             <w:tblGrid>
-              <w:gridCol w:w="1171"/>
-              <w:gridCol w:w="1437"/>
+              <w:gridCol w:w="1596"/>
+              <w:gridCol w:w="1560"/>
             </w:tblGrid>
             <w:tr>
               <w:trPr>
@@ -477,7 +654,7 @@
               </w:trPr>
               <w:tc>
                 <w:tcPr>
-                  <w:tcW w:w="2608" w:type="dxa"/>
+                  <w:tcW w:w="3156" w:type="dxa"/>
                   <w:gridSpan w:val="2"/>
                   <w:tcBorders>
                     <w:top w:val="nil"/>
@@ -505,7 +682,31 @@
                       <w:color w:val="000000"/>
                       <w:lang w:eastAsia="de-DE"/>
                     </w:rPr>
-                    <w:t>1016</w:t>
+                    <w:t>1</w:t>
+                  </w:r>
+                  <w:r>
+                    <w:rPr>
+                      <w:rFonts w:ascii="Calibri" w:eastAsia="Times New Roman" w:hAnsi="Calibri" w:cs="Times New Roman"/>
+                      <w:color w:val="000000"/>
+                      <w:lang w:eastAsia="de-DE"/>
+                    </w:rPr>
+                    <w:t>6</w:t>
+                  </w:r>
+                  <w:r>
+                    <w:rPr>
+                      <w:rFonts w:ascii="Calibri" w:eastAsia="Times New Roman" w:hAnsi="Calibri" w:cs="Times New Roman"/>
+                      <w:color w:val="000000"/>
+                      <w:lang w:eastAsia="de-DE"/>
+                    </w:rPr>
+                    <w:t>1</w:t>
+                  </w:r>
+                  <w:r>
+                    <w:rPr>
+                      <w:rFonts w:ascii="Calibri" w:eastAsia="Times New Roman" w:hAnsi="Calibri" w:cs="Times New Roman"/>
+                      <w:color w:val="000000"/>
+                      <w:lang w:eastAsia="de-DE"/>
+                    </w:rPr>
+                    <w:t>0</w:t>
                   </w:r>
                 </w:p>
               </w:tc>
@@ -516,7 +717,7 @@
               </w:trPr>
               <w:tc>
                 <w:tcPr>
-                  <w:tcW w:w="1171" w:type="dxa"/>
+                  <w:tcW w:w="1596" w:type="dxa"/>
                   <w:tcBorders>
                     <w:top w:val="nil"/>
                     <w:left w:val="nil"/>
@@ -549,7 +750,7 @@
               </w:tc>
               <w:tc>
                 <w:tcPr>
-                  <w:tcW w:w="1437" w:type="dxa"/>
+                  <w:tcW w:w="1560" w:type="dxa"/>
                   <w:tcBorders>
                     <w:top w:val="nil"/>
                     <w:left w:val="nil"/>
@@ -588,7 +789,7 @@
               </w:trPr>
               <w:tc>
                 <w:tcPr>
-                  <w:tcW w:w="1171" w:type="dxa"/>
+                  <w:tcW w:w="1596" w:type="dxa"/>
                   <w:tcBorders>
                     <w:top w:val="nil"/>
                     <w:left w:val="nil"/>
@@ -617,38 +818,54 @@
                     </w:rPr>
                     <w:t> </w:t>
                   </w:r>
-                </w:p>
-              </w:tc>
-              <w:tc>
-                <w:tcPr>
-                  <w:tcW w:w="1437" w:type="dxa"/>
-                  <w:tcBorders>
-                    <w:top w:val="nil"/>
-                    <w:left w:val="nil"/>
-                    <w:bottom w:val="nil"/>
-                    <w:right w:val="nil"/>
-                  </w:tcBorders>
-                  <w:shd w:val="clear" w:color="auto" w:fill="auto"/>
-                  <w:noWrap/>
-                  <w:vAlign w:val="bottom"/>
-                  <w:hideMark/>
-                </w:tcPr>
-                <w:p>
-                  <w:pPr>
-                    <w:spacing w:after="0" w:line="240" w:lineRule="auto"/>
-                    <w:rPr>
-                      <w:rFonts w:ascii="Calibri" w:eastAsia="Times New Roman" w:hAnsi="Calibri" w:cs="Times New Roman"/>
-                      <w:color w:val="000000"/>
-                      <w:lang w:eastAsia="de-DE"/>
-                    </w:rPr>
-                  </w:pPr>
-                  <w:r>
-                    <w:rPr>
-                      <w:rFonts w:ascii="Calibri" w:eastAsia="Times New Roman" w:hAnsi="Calibri" w:cs="Times New Roman"/>
-                      <w:color w:val="000000"/>
-                      <w:lang w:eastAsia="de-DE"/>
-                    </w:rPr>
-                    <w:t>211.820,00 €</w:t>
+                  <w:r>
+                    <w:rPr>
+                      <w:rFonts w:ascii="Calibri" w:eastAsia="Times New Roman" w:hAnsi="Calibri" w:cs="Times New Roman"/>
+                      <w:color w:val="000000"/>
+                      <w:lang w:eastAsia="de-DE"/>
+                    </w:rPr>
+                    <w:t xml:space="preserve">2) </w:t>
+                  </w:r>
+                  <w:r>
+                    <w:rPr>
+                      <w:rFonts w:ascii="Calibri" w:eastAsia="Times New Roman" w:hAnsi="Calibri" w:cs="Times New Roman"/>
+                      <w:color w:val="000000"/>
+                      <w:lang w:eastAsia="de-DE"/>
+                    </w:rPr>
+                    <w:t>211.820,00 €</w:t>
+                  </w:r>
+                </w:p>
+              </w:tc>
+              <w:tc>
+                <w:tcPr>
+                  <w:tcW w:w="1560" w:type="dxa"/>
+                  <w:tcBorders>
+                    <w:top w:val="nil"/>
+                    <w:left w:val="nil"/>
+                    <w:bottom w:val="nil"/>
+                    <w:right w:val="nil"/>
+                  </w:tcBorders>
+                  <w:shd w:val="clear" w:color="auto" w:fill="auto"/>
+                  <w:noWrap/>
+                  <w:vAlign w:val="bottom"/>
+                  <w:hideMark/>
+                </w:tcPr>
+                <w:p>
+                  <w:pPr>
+                    <w:spacing w:after="0" w:line="240" w:lineRule="auto"/>
+                    <w:rPr>
+                      <w:rFonts w:ascii="Calibri" w:eastAsia="Times New Roman" w:hAnsi="Calibri" w:cs="Times New Roman"/>
+                      <w:color w:val="000000"/>
+                      <w:lang w:eastAsia="de-DE"/>
+                    </w:rPr>
+                  </w:pPr>
+                  <w:r>
+                    <w:rPr>
+                      <w:rFonts w:ascii="Calibri" w:eastAsia="Times New Roman" w:hAnsi="Calibri" w:cs="Times New Roman"/>
+                      <w:color w:val="000000"/>
+                      <w:lang w:eastAsia="de-DE"/>
+                    </w:rPr>
+                    <w:t>0 € AB</w:t>
                   </w:r>
                 </w:p>
               </w:tc>
@@ -659,7 +876,7 @@
               </w:trPr>
               <w:tc>
                 <w:tcPr>
-                  <w:tcW w:w="1171" w:type="dxa"/>
+                  <w:tcW w:w="1596" w:type="dxa"/>
                   <w:tcBorders>
                     <w:top w:val="nil"/>
                     <w:left w:val="nil"/>
@@ -680,39 +897,63 @@
                       <w:lang w:eastAsia="de-DE"/>
                     </w:rPr>
                   </w:pPr>
-                  <w:r>
-                    <w:rPr>
-                      <w:rFonts w:ascii="Calibri" w:eastAsia="Times New Roman" w:hAnsi="Calibri" w:cs="Times New Roman"/>
-                      <w:color w:val="000000"/>
-                      <w:lang w:eastAsia="de-DE"/>
-                    </w:rPr>
-                    <w:t>211.820,00 €</w:t>
-                  </w:r>
-                </w:p>
-              </w:tc>
-              <w:tc>
-                <w:tcPr>
-                  <w:tcW w:w="1437" w:type="dxa"/>
-                  <w:tcBorders>
-                    <w:top w:val="nil"/>
-                    <w:left w:val="nil"/>
-                    <w:bottom w:val="nil"/>
-                    <w:right w:val="nil"/>
-                  </w:tcBorders>
-                  <w:shd w:val="clear" w:color="auto" w:fill="auto"/>
-                  <w:noWrap/>
-                  <w:vAlign w:val="bottom"/>
-                  <w:hideMark/>
-                </w:tcPr>
-                <w:p>
-                  <w:pPr>
-                    <w:spacing w:after="0" w:line="240" w:lineRule="auto"/>
-                    <w:rPr>
-                      <w:rFonts w:ascii="Calibri" w:eastAsia="Times New Roman" w:hAnsi="Calibri" w:cs="Times New Roman"/>
-                      <w:color w:val="000000"/>
-                      <w:lang w:eastAsia="de-DE"/>
-                    </w:rPr>
-                  </w:pPr>
+                </w:p>
+              </w:tc>
+              <w:tc>
+                <w:tcPr>
+                  <w:tcW w:w="1560" w:type="dxa"/>
+                  <w:tcBorders>
+                    <w:top w:val="nil"/>
+                    <w:left w:val="nil"/>
+                    <w:bottom w:val="nil"/>
+                    <w:right w:val="nil"/>
+                  </w:tcBorders>
+                  <w:shd w:val="clear" w:color="auto" w:fill="auto"/>
+                  <w:noWrap/>
+                  <w:vAlign w:val="bottom"/>
+                  <w:hideMark/>
+                </w:tcPr>
+                <w:p>
+                  <w:pPr>
+                    <w:spacing w:after="0" w:line="240" w:lineRule="auto"/>
+                    <w:rPr>
+                      <w:rFonts w:ascii="Calibri" w:eastAsia="Times New Roman" w:hAnsi="Calibri" w:cs="Times New Roman"/>
+                      <w:color w:val="000000"/>
+                      <w:lang w:eastAsia="de-DE"/>
+                    </w:rPr>
+                  </w:pPr>
+                  <w:r>
+                    <w:rPr>
+                      <w:rFonts w:ascii="Calibri" w:eastAsia="Times New Roman" w:hAnsi="Calibri" w:cs="Times New Roman"/>
+                      <w:color w:val="000000"/>
+                      <w:lang w:eastAsia="de-DE"/>
+                    </w:rPr>
+                    <w:t>1)</w:t>
+                  </w:r>
+                  <w:r>
+                    <w:rPr>
+                      <w:rFonts w:ascii="Calibri" w:eastAsia="Times New Roman" w:hAnsi="Calibri" w:cs="Times New Roman"/>
+                      <w:color w:val="000000"/>
+                      <w:lang w:eastAsia="de-DE"/>
+                    </w:rPr>
+                    <w:t xml:space="preserve"> </w:t>
+                  </w:r>
+                  <w:r>
+                    <w:rPr>
+                      <w:rFonts w:ascii="Calibri" w:eastAsia="Times New Roman" w:hAnsi="Calibri" w:cs="Times New Roman"/>
+                      <w:color w:val="000000"/>
+                      <w:lang w:eastAsia="de-DE"/>
+                    </w:rPr>
+                    <w:t>211.820</w:t>
+                  </w:r>
+                  <w:r>
+                    <w:rPr>
+                      <w:rFonts w:ascii="Calibri" w:eastAsia="Times New Roman" w:hAnsi="Calibri" w:cs="Times New Roman"/>
+                      <w:color w:val="000000"/>
+                      <w:lang w:eastAsia="de-DE"/>
+                    </w:rPr>
+                    <w:t xml:space="preserve">,00 € </w:t>
+                  </w:r>
                 </w:p>
               </w:tc>
             </w:tr>
@@ -3076,6 +3317,7 @@
     <w:lsdException w:name="HTML Sample" w:semiHidden="1" w:unhideWhenUsed="1"/>
     <w:lsdException w:name="HTML Typewriter" w:semiHidden="1" w:unhideWhenUsed="1"/>
     <w:lsdException w:name="HTML Variable" w:semiHidden="1" w:unhideWhenUsed="1"/>
+    <w:lsdException w:name="Normal Table" w:semiHidden="1" w:unhideWhenUsed="1"/>
     <w:lsdException w:name="annotation subject" w:semiHidden="1" w:unhideWhenUsed="1"/>
     <w:lsdException w:name="No List" w:semiHidden="1" w:unhideWhenUsed="1"/>
     <w:lsdException w:name="Outline List 1" w:semiHidden="1" w:unhideWhenUsed="1"/>
@@ -3119,8 +3361,10 @@
     <w:lsdException w:name="Table Elegant" w:semiHidden="1" w:unhideWhenUsed="1"/>
     <w:lsdException w:name="Table Professional" w:semiHidden="1" w:unhideWhenUsed="1"/>
     <w:lsdException w:name="Table Subtle 1" w:semiHidden="1" w:unhideWhenUsed="1"/>
+    <w:lsdException w:name="Table Subtle 2" w:semiHidden="1" w:unhideWhenUsed="1"/>
     <w:lsdException w:name="Table Web 1" w:semiHidden="1" w:unhideWhenUsed="1"/>
     <w:lsdException w:name="Table Web 2" w:semiHidden="1" w:unhideWhenUsed="1"/>
+    <w:lsdException w:name="Table Web 3" w:semiHidden="1" w:unhideWhenUsed="1"/>
     <w:lsdException w:name="Balloon Text" w:semiHidden="1" w:unhideWhenUsed="1"/>
     <w:lsdException w:name="Table Grid" w:uiPriority="59"/>
     <w:lsdException w:name="Table Theme" w:semiHidden="1" w:unhideWhenUsed="1"/>

</xml_diff>